<commit_message>
Report added in doc folder
</commit_message>
<xml_diff>
--- a/doc/Report.docx
+++ b/doc/Report.docx
@@ -440,14 +440,6 @@
                 <w:szCs w:val="20"/>
               </w:rPr>
             </w:pPr>
-            <w:r>
-              <w:rPr>
-                <w:rFonts w:ascii="Verdana" w:hAnsi="Verdana"/>
-                <w:sz w:val="20"/>
-                <w:szCs w:val="20"/>
-              </w:rPr>
-              <w:t>1348037</w:t>
-            </w:r>
           </w:p>
         </w:tc>
         <w:tc>
@@ -464,14 +456,8 @@
                 <w:szCs w:val="20"/>
               </w:rPr>
             </w:pPr>
-            <w:r>
-              <w:rPr>
-                <w:rFonts w:ascii="Verdana" w:hAnsi="Verdana"/>
-                <w:sz w:val="20"/>
-                <w:szCs w:val="20"/>
-              </w:rPr>
-              <w:t>puja.anchlia@gmail.com</w:t>
-            </w:r>
+            <w:bookmarkStart w:id="0" w:name="_GoBack"/>
+            <w:bookmarkEnd w:id="0"/>
           </w:p>
         </w:tc>
       </w:tr>
@@ -3822,7 +3808,7 @@
           <v:shape id="_x0000_i1025" type="#_x0000_t75" style="width:9.75pt;height:9.75pt" o:ole="">
             <v:imagedata r:id="rId5" o:title=""/>
           </v:shape>
-          <o:OLEObject Type="Embed" ProgID="Equation.3" ShapeID="_x0000_i1025" DrawAspect="Content" ObjectID="_1473075539" r:id="rId6"/>
+          <o:OLEObject Type="Embed" ProgID="Equation.3" ShapeID="_x0000_i1025" DrawAspect="Content" ObjectID="_1473080396" r:id="rId6"/>
         </w:object>
       </w:r>
       <w:r>
@@ -3903,7 +3889,7 @@
           <v:shape id="_x0000_i1026" type="#_x0000_t75" style="width:9.75pt;height:9.75pt" o:ole="">
             <v:imagedata r:id="rId5" o:title=""/>
           </v:shape>
-          <o:OLEObject Type="Embed" ProgID="Equation.3" ShapeID="_x0000_i1026" DrawAspect="Content" ObjectID="_1473075540" r:id="rId7"/>
+          <o:OLEObject Type="Embed" ProgID="Equation.3" ShapeID="_x0000_i1026" DrawAspect="Content" ObjectID="_1473080397" r:id="rId7"/>
         </w:object>
       </w:r>
       <w:r>
@@ -4533,55 +4519,7 @@
           <w:sz w:val="20"/>
           <w:szCs w:val="20"/>
         </w:rPr>
-        <w:t xml:space="preserve">From the plot it can be said that the two classes are </w:t>
-      </w:r>
-      <w:r>
-        <w:rPr>
-          <w:rFonts w:ascii="Verdana" w:hAnsi="Verdana"/>
-          <w:sz w:val="20"/>
-          <w:szCs w:val="20"/>
-        </w:rPr>
-        <w:t xml:space="preserve">not quite </w:t>
-      </w:r>
-      <w:r>
-        <w:rPr>
-          <w:rFonts w:ascii="Verdana" w:hAnsi="Verdana"/>
-          <w:sz w:val="20"/>
-          <w:szCs w:val="20"/>
-        </w:rPr>
-        <w:t>separated</w:t>
-      </w:r>
-      <w:r>
-        <w:rPr>
-          <w:rFonts w:ascii="Verdana" w:hAnsi="Verdana"/>
-          <w:sz w:val="20"/>
-          <w:szCs w:val="20"/>
-        </w:rPr>
-        <w:t xml:space="preserve">, there is significant overlap </w:t>
-      </w:r>
-      <w:r>
-        <w:rPr>
-          <w:rFonts w:ascii="Verdana" w:hAnsi="Verdana"/>
-          <w:sz w:val="20"/>
-          <w:szCs w:val="20"/>
-        </w:rPr>
-        <w:t>between</w:t>
-      </w:r>
-      <w:r>
-        <w:rPr>
-          <w:rFonts w:ascii="Verdana" w:hAnsi="Verdana"/>
-          <w:sz w:val="20"/>
-          <w:szCs w:val="20"/>
-        </w:rPr>
-        <w:t xml:space="preserve"> them</w:t>
-      </w:r>
-      <w:r>
-        <w:rPr>
-          <w:rFonts w:ascii="Verdana" w:hAnsi="Verdana"/>
-          <w:sz w:val="20"/>
-          <w:szCs w:val="20"/>
-        </w:rPr>
-        <w:t xml:space="preserve">. These </w:t>
+        <w:t xml:space="preserve">From the plot it can be said that the two classes are not quite separated, there is significant overlap between them. These </w:t>
       </w:r>
       <w:r>
         <w:rPr>
@@ -4778,31 +4716,7 @@
           <w:sz w:val="20"/>
           <w:szCs w:val="20"/>
         </w:rPr>
-        <w:t xml:space="preserve">From the plot it can be said that the two classes are separated but </w:t>
-      </w:r>
-      <w:r>
-        <w:rPr>
-          <w:rFonts w:ascii="Verdana" w:hAnsi="Verdana"/>
-          <w:sz w:val="20"/>
-          <w:szCs w:val="20"/>
-        </w:rPr>
-        <w:t xml:space="preserve">not linearly and </w:t>
-      </w:r>
-      <w:r>
-        <w:rPr>
-          <w:rFonts w:ascii="Verdana" w:hAnsi="Verdana"/>
-          <w:sz w:val="20"/>
-          <w:szCs w:val="20"/>
-        </w:rPr>
-        <w:t xml:space="preserve">with some overlap in between. These can be used to predict classes but </w:t>
-      </w:r>
-      <w:r>
-        <w:rPr>
-          <w:rFonts w:ascii="Verdana" w:hAnsi="Verdana"/>
-          <w:sz w:val="20"/>
-          <w:szCs w:val="20"/>
-        </w:rPr>
-        <w:t>will not be that accurate.</w:t>
+        <w:t>From the plot it can be said that the two classes are separated but not linearly and with some overlap in between. These can be used to predict classes but will not be that accurate.</w:t>
       </w:r>
     </w:p>
     <w:p>
@@ -4934,31 +4848,7 @@
           <w:sz w:val="20"/>
           <w:szCs w:val="20"/>
         </w:rPr>
-        <w:t xml:space="preserve">From the plot it can be said that the two classes are </w:t>
-      </w:r>
-      <w:r>
-        <w:rPr>
-          <w:rFonts w:ascii="Verdana" w:hAnsi="Verdana"/>
-          <w:sz w:val="20"/>
-          <w:szCs w:val="20"/>
-        </w:rPr>
-        <w:t>very much</w:t>
-      </w:r>
-      <w:r>
-        <w:rPr>
-          <w:rFonts w:ascii="Verdana" w:hAnsi="Verdana"/>
-          <w:sz w:val="20"/>
-          <w:szCs w:val="20"/>
-        </w:rPr>
-        <w:t xml:space="preserve"> overlap</w:t>
-      </w:r>
-      <w:r>
-        <w:rPr>
-          <w:rFonts w:ascii="Verdana" w:hAnsi="Verdana"/>
-          <w:sz w:val="20"/>
-          <w:szCs w:val="20"/>
-        </w:rPr>
-        <w:t>ped</w:t>
+        <w:t>From the plot it can be said that the two classes are very much overlapped</w:t>
       </w:r>
       <w:r>
         <w:rPr>
@@ -6266,15 +6156,7 @@
           <w:sz w:val="20"/>
           <w:szCs w:val="20"/>
         </w:rPr>
-        <w:t>The class level location or median</w:t>
-      </w:r>
-      <w:r>
-        <w:rPr>
-          <w:rFonts w:ascii="Verdana" w:hAnsi="Verdana"/>
-          <w:sz w:val="20"/>
-          <w:szCs w:val="20"/>
-        </w:rPr>
-        <w:t xml:space="preserve"> are slightly different, around 0.5 for class 0 and 0 for class 1.</w:t>
+        <w:t>The class level location or median are slightly different, around 0.5 for class 0 and 0 for class 1.</w:t>
       </w:r>
     </w:p>
     <w:p>
@@ -6293,31 +6175,7 @@
           <w:szCs w:val="20"/>
         </w:rPr>
         <w:lastRenderedPageBreak/>
-        <w:t>The variance of the two classes are almost same</w:t>
-      </w:r>
-      <w:r>
-        <w:rPr>
-          <w:rFonts w:ascii="Verdana" w:hAnsi="Verdana"/>
-          <w:sz w:val="20"/>
-          <w:szCs w:val="20"/>
-        </w:rPr>
-        <w:t xml:space="preserve">. </w:t>
-      </w:r>
-      <w:r>
-        <w:rPr>
-          <w:rFonts w:ascii="Verdana" w:hAnsi="Verdana"/>
-          <w:sz w:val="20"/>
-          <w:szCs w:val="20"/>
-        </w:rPr>
-        <w:t>There are no outliers</w:t>
-      </w:r>
-      <w:r>
-        <w:rPr>
-          <w:rFonts w:ascii="Verdana" w:hAnsi="Verdana"/>
-          <w:sz w:val="20"/>
-          <w:szCs w:val="20"/>
-        </w:rPr>
-        <w:t xml:space="preserve"> in Class 0, but outliers present for Class 1 and the whole dataset.</w:t>
+        <w:t>The variance of the two classes are almost same. There are no outliers in Class 0, but outliers present for Class 1 and the whole dataset.</w:t>
       </w:r>
     </w:p>
     <w:p>
@@ -6335,39 +6193,7 @@
           <w:sz w:val="20"/>
           <w:szCs w:val="20"/>
         </w:rPr>
-        <w:t>The boxplot of the whole dataset</w:t>
-      </w:r>
-      <w:r>
-        <w:rPr>
-          <w:rFonts w:ascii="Verdana" w:hAnsi="Verdana"/>
-          <w:sz w:val="20"/>
-          <w:szCs w:val="20"/>
-        </w:rPr>
-        <w:t xml:space="preserve"> and class 0</w:t>
-      </w:r>
-      <w:r>
-        <w:rPr>
-          <w:rFonts w:ascii="Verdana" w:hAnsi="Verdana"/>
-          <w:sz w:val="20"/>
-          <w:szCs w:val="20"/>
-        </w:rPr>
-        <w:t xml:space="preserve"> is quite symmetric, but </w:t>
-      </w:r>
-      <w:r>
-        <w:rPr>
-          <w:rFonts w:ascii="Verdana" w:hAnsi="Verdana"/>
-          <w:sz w:val="20"/>
-          <w:szCs w:val="20"/>
-        </w:rPr>
-        <w:t>for class 1 it is right</w:t>
-      </w:r>
-      <w:r>
-        <w:rPr>
-          <w:rFonts w:ascii="Verdana" w:hAnsi="Verdana"/>
-          <w:sz w:val="20"/>
-          <w:szCs w:val="20"/>
-        </w:rPr>
-        <w:t xml:space="preserve"> skewed.</w:t>
+        <w:t>The boxplot of the whole dataset and class 0 is quite symmetric, but for class 1 it is right skewed.</w:t>
       </w:r>
     </w:p>
     <w:p>
@@ -7277,8 +7103,6 @@
           <w:szCs w:val="20"/>
         </w:rPr>
       </w:pPr>
-      <w:bookmarkStart w:id="0" w:name="_GoBack"/>
-      <w:bookmarkEnd w:id="0"/>
     </w:p>
     <w:p>
       <w:pPr>

</xml_diff>

<commit_message>
tree and report updated
</commit_message>
<xml_diff>
--- a/doc/Report.docx
+++ b/doc/Report.docx
@@ -440,8 +440,6 @@
                 <w:szCs w:val="20"/>
               </w:rPr>
             </w:pPr>
-            <w:bookmarkStart w:id="0" w:name="_GoBack"/>
-            <w:bookmarkEnd w:id="0"/>
           </w:p>
         </w:tc>
         <w:tc>
@@ -691,25 +689,7 @@
           <w:sz w:val="20"/>
           <w:szCs w:val="20"/>
         </w:rPr>
-        <w:t xml:space="preserve">attributes as produced by R code are given </w:t>
-      </w:r>
-      <w:proofErr w:type="gramStart"/>
-      <w:r>
-        <w:rPr>
-          <w:rFonts w:ascii="Verdana" w:hAnsi="Verdana"/>
-          <w:sz w:val="20"/>
-          <w:szCs w:val="20"/>
-        </w:rPr>
-        <w:t>below</w:t>
-      </w:r>
-      <w:proofErr w:type="gramEnd"/>
-      <w:r>
-        <w:rPr>
-          <w:rFonts w:ascii="Verdana" w:hAnsi="Verdana"/>
-          <w:sz w:val="20"/>
-          <w:szCs w:val="20"/>
-        </w:rPr>
-        <w:t>:</w:t>
+        <w:t>attributes as produced by R code are given below:</w:t>
       </w:r>
     </w:p>
     <w:p>
@@ -2845,7 +2825,6 @@
       <w:tblGrid>
         <w:gridCol w:w="1208"/>
         <w:gridCol w:w="1481"/>
-        <w:gridCol w:w="1481"/>
         <w:gridCol w:w="1626"/>
         <w:gridCol w:w="1710"/>
         <w:gridCol w:w="1620"/>
@@ -2885,24 +2864,6 @@
           <w:tcPr>
             <w:tcW w:w="1481" w:type="dxa"/>
             <w:shd w:val="clear" w:color="auto" w:fill="BDD6EE" w:themeFill="accent1" w:themeFillTint="66"/>
-          </w:tcPr>
-          <w:p>
-            <w:pPr>
-              <w:pStyle w:val="ListParagraph"/>
-              <w:ind w:left="0"/>
-              <w:jc w:val="center"/>
-              <w:rPr>
-                <w:rFonts w:ascii="Verdana" w:hAnsi="Verdana"/>
-                <w:sz w:val="20"/>
-                <w:szCs w:val="20"/>
-              </w:rPr>
-            </w:pPr>
-          </w:p>
-        </w:tc>
-        <w:tc>
-          <w:tcPr>
-            <w:tcW w:w="1481" w:type="dxa"/>
-            <w:shd w:val="clear" w:color="auto" w:fill="BDD6EE" w:themeFill="accent1" w:themeFillTint="66"/>
             <w:vAlign w:val="center"/>
           </w:tcPr>
           <w:p>
@@ -3066,21 +3027,6 @@
           <w:tcPr>
             <w:tcW w:w="1481" w:type="dxa"/>
             <w:shd w:val="clear" w:color="auto" w:fill="AEAAAA" w:themeFill="background2" w:themeFillShade="BF"/>
-          </w:tcPr>
-          <w:p>
-            <w:pPr>
-              <w:rPr>
-                <w:rFonts w:ascii="Verdana" w:hAnsi="Verdana"/>
-                <w:sz w:val="20"/>
-                <w:szCs w:val="20"/>
-              </w:rPr>
-            </w:pPr>
-          </w:p>
-        </w:tc>
-        <w:tc>
-          <w:tcPr>
-            <w:tcW w:w="1481" w:type="dxa"/>
-            <w:shd w:val="clear" w:color="auto" w:fill="AEAAAA" w:themeFill="background2" w:themeFillShade="BF"/>
             <w:vAlign w:val="center"/>
           </w:tcPr>
           <w:p>
@@ -3306,21 +3252,6 @@
           <w:tcPr>
             <w:tcW w:w="1481" w:type="dxa"/>
             <w:shd w:val="clear" w:color="auto" w:fill="AEAAAA" w:themeFill="background2" w:themeFillShade="BF"/>
-          </w:tcPr>
-          <w:p>
-            <w:pPr>
-              <w:rPr>
-                <w:rFonts w:ascii="Verdana" w:hAnsi="Verdana"/>
-                <w:sz w:val="20"/>
-                <w:szCs w:val="20"/>
-              </w:rPr>
-            </w:pPr>
-          </w:p>
-        </w:tc>
-        <w:tc>
-          <w:tcPr>
-            <w:tcW w:w="1481" w:type="dxa"/>
-            <w:shd w:val="clear" w:color="auto" w:fill="AEAAAA" w:themeFill="background2" w:themeFillShade="BF"/>
             <w:vAlign w:val="center"/>
           </w:tcPr>
           <w:p>
@@ -3496,21 +3427,6 @@
           <w:tcPr>
             <w:tcW w:w="1481" w:type="dxa"/>
             <w:shd w:val="clear" w:color="auto" w:fill="AEAAAA" w:themeFill="background2" w:themeFillShade="BF"/>
-          </w:tcPr>
-          <w:p>
-            <w:pPr>
-              <w:rPr>
-                <w:rFonts w:ascii="Verdana" w:hAnsi="Verdana"/>
-                <w:sz w:val="20"/>
-                <w:szCs w:val="20"/>
-              </w:rPr>
-            </w:pPr>
-          </w:p>
-        </w:tc>
-        <w:tc>
-          <w:tcPr>
-            <w:tcW w:w="1481" w:type="dxa"/>
-            <w:shd w:val="clear" w:color="auto" w:fill="AEAAAA" w:themeFill="background2" w:themeFillShade="BF"/>
             <w:vAlign w:val="center"/>
           </w:tcPr>
           <w:p>
@@ -3657,21 +3573,6 @@
           <w:tcPr>
             <w:tcW w:w="1481" w:type="dxa"/>
             <w:shd w:val="clear" w:color="auto" w:fill="AEAAAA" w:themeFill="background2" w:themeFillShade="BF"/>
-          </w:tcPr>
-          <w:p>
-            <w:pPr>
-              <w:rPr>
-                <w:rFonts w:ascii="Verdana" w:hAnsi="Verdana"/>
-                <w:sz w:val="20"/>
-                <w:szCs w:val="20"/>
-              </w:rPr>
-            </w:pPr>
-          </w:p>
-        </w:tc>
-        <w:tc>
-          <w:tcPr>
-            <w:tcW w:w="1481" w:type="dxa"/>
-            <w:shd w:val="clear" w:color="auto" w:fill="AEAAAA" w:themeFill="background2" w:themeFillShade="BF"/>
             <w:vAlign w:val="center"/>
           </w:tcPr>
           <w:p>
@@ -3804,29 +3705,10 @@
           <w:szCs w:val="20"/>
         </w:rPr>
         <w:object w:dxaOrig="200" w:dyaOrig="200">
-          <v:shapetype id="_x0000_t75" coordsize="21600,21600" o:spt="75" o:preferrelative="t" path="m@4@5l@4@11@9@11@9@5xe" filled="f" stroked="f">
-            <v:stroke joinstyle="miter"/>
-            <v:formulas>
-              <v:f eqn="if lineDrawn pixelLineWidth 0"/>
-              <v:f eqn="sum @0 1 0"/>
-              <v:f eqn="sum 0 0 @1"/>
-              <v:f eqn="prod @2 1 2"/>
-              <v:f eqn="prod @3 21600 pixelWidth"/>
-              <v:f eqn="prod @3 21600 pixelHeight"/>
-              <v:f eqn="sum @0 0 1"/>
-              <v:f eqn="prod @6 1 2"/>
-              <v:f eqn="prod @7 21600 pixelWidth"/>
-              <v:f eqn="sum @8 21600 0"/>
-              <v:f eqn="prod @7 21600 pixelHeight"/>
-              <v:f eqn="sum @10 21600 0"/>
-            </v:formulas>
-            <v:path o:extrusionok="f" gradientshapeok="t" o:connecttype="rect"/>
-            <o:lock v:ext="edit" aspectratio="t"/>
-          </v:shapetype>
           <v:shape id="_x0000_i1025" type="#_x0000_t75" style="width:9.75pt;height:9.75pt" o:ole="">
             <v:imagedata r:id="rId5" o:title=""/>
           </v:shape>
-          <o:OLEObject Type="Embed" ProgID="Equation.3" ShapeID="_x0000_i1025" DrawAspect="Content" ObjectID="_1473156693" r:id="rId6"/>
+          <o:OLEObject Type="Embed" ProgID="Equation.3" ShapeID="_x0000_i1025" DrawAspect="Content" ObjectID="_1473168646" r:id="rId6"/>
         </w:object>
       </w:r>
       <w:r>
@@ -3907,7 +3789,7 @@
           <v:shape id="_x0000_i1026" type="#_x0000_t75" style="width:9.75pt;height:9.75pt" o:ole="">
             <v:imagedata r:id="rId5" o:title=""/>
           </v:shape>
-          <o:OLEObject Type="Embed" ProgID="Equation.3" ShapeID="_x0000_i1026" DrawAspect="Content" ObjectID="_1473156694" r:id="rId7"/>
+          <o:OLEObject Type="Embed" ProgID="Equation.3" ShapeID="_x0000_i1026" DrawAspect="Content" ObjectID="_1473168647" r:id="rId7"/>
         </w:object>
       </w:r>
       <w:r>
@@ -4144,6 +4026,14 @@
         </w:rPr>
         <w:t>From the plot it can be said that the two classes are separated but with some overlap in between. These can be used to predict classes but with some error due to the presence of the overlapping region.</w:t>
       </w:r>
+      <w:r>
+        <w:rPr>
+          <w:rFonts w:ascii="Verdana" w:hAnsi="Verdana"/>
+          <w:sz w:val="20"/>
+          <w:szCs w:val="20"/>
+        </w:rPr>
+        <w:t xml:space="preserve"> We can still achieve high degree of accuracy with a simple linear model.</w:t>
+      </w:r>
     </w:p>
     <w:p>
       <w:pPr>
@@ -4264,7 +4154,31 @@
           <w:sz w:val="20"/>
           <w:szCs w:val="20"/>
         </w:rPr>
-        <w:t>From the plot it can be said that the two classes are separated but with some overlap in between. These can be used to predict classes but with some error due to the presence of the overlapping region.</w:t>
+        <w:t>In this plot also,</w:t>
+      </w:r>
+      <w:r>
+        <w:rPr>
+          <w:rFonts w:ascii="Verdana" w:hAnsi="Verdana"/>
+          <w:sz w:val="20"/>
+          <w:szCs w:val="20"/>
+        </w:rPr>
+        <w:t xml:space="preserve"> the two classes are separated but with some overlap in between. These can be used to predict classes</w:t>
+      </w:r>
+      <w:r>
+        <w:rPr>
+          <w:rFonts w:ascii="Verdana" w:hAnsi="Verdana"/>
+          <w:sz w:val="20"/>
+          <w:szCs w:val="20"/>
+        </w:rPr>
+        <w:t xml:space="preserve"> using a simple decision boundary</w:t>
+      </w:r>
+      <w:r>
+        <w:rPr>
+          <w:rFonts w:ascii="Verdana" w:hAnsi="Verdana"/>
+          <w:sz w:val="20"/>
+          <w:szCs w:val="20"/>
+        </w:rPr>
+        <w:t xml:space="preserve"> but with some error due to the presence of the overlapping region.</w:t>
       </w:r>
     </w:p>
     <w:p>
@@ -4389,7 +4303,105 @@
           <w:sz w:val="20"/>
           <w:szCs w:val="20"/>
         </w:rPr>
-        <w:t>From the plot it can be said that the two classes are separated but with some overlap in between. These can be used to predict classes but with some error due to the presence of the overlapping region.</w:t>
+        <w:t>From the plot it can be said that the two cla</w:t>
+      </w:r>
+      <w:r>
+        <w:rPr>
+          <w:rFonts w:ascii="Verdana" w:hAnsi="Verdana"/>
+          <w:sz w:val="20"/>
+          <w:szCs w:val="20"/>
+        </w:rPr>
+        <w:t>sses are separated but with relatively larger amount</w:t>
+      </w:r>
+      <w:r>
+        <w:rPr>
+          <w:rFonts w:ascii="Verdana" w:hAnsi="Verdana"/>
+          <w:sz w:val="20"/>
+          <w:szCs w:val="20"/>
+        </w:rPr>
+        <w:t xml:space="preserve"> </w:t>
+      </w:r>
+      <w:r>
+        <w:rPr>
+          <w:rFonts w:ascii="Verdana" w:hAnsi="Verdana"/>
+          <w:sz w:val="20"/>
+          <w:szCs w:val="20"/>
+        </w:rPr>
+        <w:t xml:space="preserve">of </w:t>
+      </w:r>
+      <w:r>
+        <w:rPr>
+          <w:rFonts w:ascii="Verdana" w:hAnsi="Verdana"/>
+          <w:sz w:val="20"/>
+          <w:szCs w:val="20"/>
+        </w:rPr>
+        <w:t>overlap</w:t>
+      </w:r>
+      <w:r>
+        <w:rPr>
+          <w:rFonts w:ascii="Verdana" w:hAnsi="Verdana"/>
+          <w:sz w:val="20"/>
+          <w:szCs w:val="20"/>
+        </w:rPr>
+        <w:t xml:space="preserve"> than the previous ones</w:t>
+      </w:r>
+      <w:r>
+        <w:rPr>
+          <w:rFonts w:ascii="Verdana" w:hAnsi="Verdana"/>
+          <w:sz w:val="20"/>
+          <w:szCs w:val="20"/>
+        </w:rPr>
+        <w:t xml:space="preserve">. These can be used to predict classes but with </w:t>
+      </w:r>
+      <w:r>
+        <w:rPr>
+          <w:rFonts w:ascii="Verdana" w:hAnsi="Verdana"/>
+          <w:sz w:val="20"/>
+          <w:szCs w:val="20"/>
+        </w:rPr>
+        <w:t xml:space="preserve">relatively high </w:t>
+      </w:r>
+      <w:r>
+        <w:rPr>
+          <w:rFonts w:ascii="Verdana" w:hAnsi="Verdana"/>
+          <w:sz w:val="20"/>
+          <w:szCs w:val="20"/>
+        </w:rPr>
+        <w:t xml:space="preserve">error due to the presence of the </w:t>
+      </w:r>
+      <w:r>
+        <w:rPr>
+          <w:rFonts w:ascii="Verdana" w:hAnsi="Verdana"/>
+          <w:sz w:val="20"/>
+          <w:szCs w:val="20"/>
+        </w:rPr>
+        <w:t xml:space="preserve">significant </w:t>
+      </w:r>
+      <w:r>
+        <w:rPr>
+          <w:rFonts w:ascii="Verdana" w:hAnsi="Verdana"/>
+          <w:sz w:val="20"/>
+          <w:szCs w:val="20"/>
+        </w:rPr>
+        <w:t>overlapping region.</w:t>
+      </w:r>
+    </w:p>
+    <w:p>
+      <w:pPr>
+        <w:ind w:left="1080"/>
+        <w:rPr>
+          <w:rFonts w:ascii="Verdana" w:hAnsi="Verdana"/>
+          <w:sz w:val="20"/>
+          <w:szCs w:val="20"/>
+        </w:rPr>
+      </w:pPr>
+      <w:r>
+        <w:rPr>
+          <w:rFonts w:ascii="Verdana" w:hAnsi="Verdana"/>
+          <w:sz w:val="20"/>
+          <w:szCs w:val="20"/>
+        </w:rPr>
+        <w:t>Also, the data points are dense, but there are lot of outliers present.</w:t>
       </w:r>
     </w:p>
     <w:p>
@@ -4537,56 +4549,42 @@
           <w:sz w:val="20"/>
           <w:szCs w:val="20"/>
         </w:rPr>
-        <w:t xml:space="preserve">From the plot it can be said that the two classes are not quite separated, there is significant overlap between them. These </w:t>
-      </w:r>
-      <w:r>
-        <w:rPr>
-          <w:rFonts w:ascii="Verdana" w:hAnsi="Verdana"/>
-          <w:sz w:val="20"/>
-          <w:szCs w:val="20"/>
-        </w:rPr>
-        <w:t>are not that appropriate to</w:t>
-      </w:r>
-      <w:r>
-        <w:rPr>
-          <w:rFonts w:ascii="Verdana" w:hAnsi="Verdana"/>
-          <w:sz w:val="20"/>
-          <w:szCs w:val="20"/>
-        </w:rPr>
-        <w:t xml:space="preserve"> predict classes</w:t>
-      </w:r>
-      <w:r>
-        <w:rPr>
-          <w:rFonts w:ascii="Verdana" w:hAnsi="Verdana"/>
-          <w:sz w:val="20"/>
-          <w:szCs w:val="20"/>
-        </w:rPr>
-        <w:t>.</w:t>
-      </w:r>
-    </w:p>
-    <w:p>
-      <w:pPr>
-        <w:pStyle w:val="ListParagraph"/>
+        <w:t>Here also relatively high overlap than the first two scatter plots. There will be a little difficulty in predicting the classes using these two</w:t>
+      </w:r>
+      <w:r>
+        <w:rPr>
+          <w:rFonts w:ascii="Verdana" w:hAnsi="Verdana"/>
+          <w:sz w:val="20"/>
+          <w:szCs w:val="20"/>
+        </w:rPr>
+        <w:t xml:space="preserve"> attributes even using some non-</w:t>
+      </w:r>
+      <w:r>
+        <w:rPr>
+          <w:rFonts w:ascii="Verdana" w:hAnsi="Verdana"/>
+          <w:sz w:val="20"/>
+          <w:szCs w:val="20"/>
+        </w:rPr>
+        <w:t>linear classifier.</w:t>
+      </w:r>
+    </w:p>
+    <w:p>
+      <w:pPr>
         <w:ind w:left="1080"/>
         <w:rPr>
           <w:rFonts w:ascii="Verdana" w:hAnsi="Verdana"/>
-          <w:b/>
-          <w:sz w:val="20"/>
-          <w:szCs w:val="20"/>
-        </w:rPr>
-      </w:pPr>
-    </w:p>
-    <w:p>
-      <w:pPr>
-        <w:pStyle w:val="ListParagraph"/>
-        <w:ind w:left="1080"/>
-        <w:rPr>
-          <w:rFonts w:ascii="Verdana" w:hAnsi="Verdana"/>
-          <w:b/>
-          <w:sz w:val="20"/>
-          <w:szCs w:val="20"/>
-        </w:rPr>
-      </w:pPr>
+          <w:sz w:val="20"/>
+          <w:szCs w:val="20"/>
+        </w:rPr>
+      </w:pPr>
+      <w:r>
+        <w:rPr>
+          <w:rFonts w:ascii="Verdana" w:hAnsi="Verdana"/>
+          <w:sz w:val="20"/>
+          <w:szCs w:val="20"/>
+        </w:rPr>
+        <w:t>And also there are outliers present.</w:t>
+      </w:r>
     </w:p>
     <w:p>
       <w:pPr>
@@ -4884,24 +4882,32 @@
         </w:rPr>
         <w:t>So, it is very difficult to predict the class attribute using these two attributes.</w:t>
       </w:r>
-    </w:p>
-    <w:p>
-      <w:pPr>
-        <w:pStyle w:val="ListParagraph"/>
-        <w:rPr>
-          <w:rFonts w:ascii="Verdana" w:hAnsi="Verdana"/>
-          <w:b/>
-        </w:rPr>
-      </w:pPr>
-    </w:p>
-    <w:p>
-      <w:pPr>
-        <w:pStyle w:val="ListParagraph"/>
-        <w:rPr>
-          <w:rFonts w:ascii="Verdana" w:hAnsi="Verdana"/>
-          <w:b/>
-        </w:rPr>
-      </w:pPr>
+      <w:r>
+        <w:rPr>
+          <w:rFonts w:ascii="Verdana" w:hAnsi="Verdana"/>
+          <w:sz w:val="20"/>
+          <w:szCs w:val="20"/>
+        </w:rPr>
+        <w:t xml:space="preserve"> We expect the classification result to be almost random.</w:t>
+      </w:r>
+    </w:p>
+    <w:p>
+      <w:pPr>
+        <w:ind w:left="1080"/>
+        <w:rPr>
+          <w:rFonts w:ascii="Verdana" w:hAnsi="Verdana"/>
+          <w:sz w:val="20"/>
+          <w:szCs w:val="20"/>
+        </w:rPr>
+      </w:pPr>
+      <w:r>
+        <w:rPr>
+          <w:rFonts w:ascii="Verdana" w:hAnsi="Verdana"/>
+          <w:sz w:val="20"/>
+          <w:szCs w:val="20"/>
+        </w:rPr>
+        <w:t>Also there are outliers present.</w:t>
+      </w:r>
     </w:p>
     <w:p>
       <w:pPr>
@@ -5306,7 +5312,39 @@
           <w:sz w:val="20"/>
           <w:szCs w:val="20"/>
         </w:rPr>
-        <w:t>. Initially the value of entropy is steeply increasing with Kurtosis and then it is becoming stable later on. Also there are some gaps present</w:t>
+        <w:t xml:space="preserve">. Initially the value of entropy is steeply increasing with </w:t>
+      </w:r>
+      <w:r>
+        <w:rPr>
+          <w:rFonts w:ascii="Verdana" w:hAnsi="Verdana"/>
+          <w:sz w:val="20"/>
+          <w:szCs w:val="20"/>
+        </w:rPr>
+        <w:t xml:space="preserve">smaller values of </w:t>
+      </w:r>
+      <w:r>
+        <w:rPr>
+          <w:rFonts w:ascii="Verdana" w:hAnsi="Verdana"/>
+          <w:sz w:val="20"/>
+          <w:szCs w:val="20"/>
+        </w:rPr>
+        <w:t>Kurtosis and then it is becoming stable later on</w:t>
+      </w:r>
+      <w:r>
+        <w:rPr>
+          <w:rFonts w:ascii="Verdana" w:hAnsi="Verdana"/>
+          <w:sz w:val="20"/>
+          <w:szCs w:val="20"/>
+        </w:rPr>
+        <w:t xml:space="preserve"> as Kurtosis increases</w:t>
+      </w:r>
+      <w:r>
+        <w:rPr>
+          <w:rFonts w:ascii="Verdana" w:hAnsi="Verdana"/>
+          <w:sz w:val="20"/>
+          <w:szCs w:val="20"/>
+        </w:rPr>
+        <w:t>. Also there are some gaps present</w:t>
       </w:r>
       <w:r>
         <w:rPr>
@@ -5441,6 +5479,34 @@
         <w:pStyle w:val="ListParagraph"/>
         <w:rPr>
           <w:rFonts w:ascii="Verdana" w:hAnsi="Verdana"/>
+          <w:sz w:val="20"/>
+          <w:szCs w:val="20"/>
+        </w:rPr>
+      </w:pPr>
+      <w:r>
+        <w:rPr>
+          <w:rFonts w:ascii="Verdana" w:hAnsi="Verdana"/>
+          <w:sz w:val="20"/>
+          <w:szCs w:val="20"/>
+        </w:rPr>
+        <w:t>The bin size chosen: 0.5</w:t>
+      </w:r>
+    </w:p>
+    <w:p>
+      <w:pPr>
+        <w:pStyle w:val="ListParagraph"/>
+        <w:rPr>
+          <w:rFonts w:ascii="Verdana" w:hAnsi="Verdana"/>
+          <w:sz w:val="20"/>
+          <w:szCs w:val="20"/>
+        </w:rPr>
+      </w:pPr>
+    </w:p>
+    <w:p>
+      <w:pPr>
+        <w:pStyle w:val="ListParagraph"/>
+        <w:rPr>
+          <w:rFonts w:ascii="Verdana" w:hAnsi="Verdana"/>
           <w:b/>
           <w:sz w:val="20"/>
           <w:szCs w:val="20"/>
@@ -5539,7 +5605,15 @@
           <w:sz w:val="20"/>
           <w:szCs w:val="20"/>
         </w:rPr>
-        <w:t>, possible outliers</w:t>
+        <w:t>, possibly</w:t>
+      </w:r>
+      <w:r>
+        <w:rPr>
+          <w:rFonts w:ascii="Verdana" w:hAnsi="Verdana"/>
+          <w:sz w:val="20"/>
+          <w:szCs w:val="20"/>
+        </w:rPr>
+        <w:t xml:space="preserve"> outliers</w:t>
       </w:r>
       <w:r>
         <w:rPr>
@@ -5587,53 +5661,90 @@
           <w:sz w:val="20"/>
           <w:szCs w:val="20"/>
         </w:rPr>
-        <w:t>his histogram is chosen because with this bin size the gaps can be seen clearly.</w:t>
-      </w:r>
-    </w:p>
-    <w:p>
-      <w:pPr>
-        <w:rPr>
-          <w:rFonts w:ascii="Verdana" w:hAnsi="Verdana"/>
-          <w:sz w:val="20"/>
-          <w:szCs w:val="20"/>
-        </w:rPr>
-      </w:pPr>
-    </w:p>
-    <w:p>
-      <w:pPr>
-        <w:rPr>
-          <w:rFonts w:ascii="Verdana" w:hAnsi="Verdana"/>
-          <w:sz w:val="20"/>
-          <w:szCs w:val="20"/>
-        </w:rPr>
-      </w:pPr>
-    </w:p>
-    <w:p>
-      <w:pPr>
-        <w:rPr>
-          <w:rFonts w:ascii="Verdana" w:hAnsi="Verdana"/>
-          <w:sz w:val="20"/>
-          <w:szCs w:val="20"/>
-        </w:rPr>
-      </w:pPr>
-    </w:p>
-    <w:p>
-      <w:pPr>
-        <w:rPr>
-          <w:rFonts w:ascii="Verdana" w:hAnsi="Verdana"/>
-          <w:sz w:val="20"/>
-          <w:szCs w:val="20"/>
-        </w:rPr>
-      </w:pPr>
-    </w:p>
-    <w:p>
-      <w:pPr>
-        <w:rPr>
-          <w:rFonts w:ascii="Verdana" w:hAnsi="Verdana"/>
-          <w:sz w:val="20"/>
-          <w:szCs w:val="20"/>
-        </w:rPr>
-      </w:pPr>
+        <w:t>his histogram is chosen because with this bin size</w:t>
+      </w:r>
+      <w:r>
+        <w:rPr>
+          <w:rFonts w:ascii="Verdana" w:hAnsi="Verdana"/>
+          <w:sz w:val="20"/>
+          <w:szCs w:val="20"/>
+        </w:rPr>
+        <w:t>,</w:t>
+      </w:r>
+    </w:p>
+    <w:p>
+      <w:pPr>
+        <w:pStyle w:val="ListParagraph"/>
+        <w:numPr>
+          <w:ilvl w:val="0"/>
+          <w:numId w:val="10"/>
+        </w:numPr>
+        <w:rPr>
+          <w:rFonts w:ascii="Verdana" w:hAnsi="Verdana"/>
+          <w:sz w:val="20"/>
+          <w:szCs w:val="20"/>
+        </w:rPr>
+      </w:pPr>
+      <w:r>
+        <w:rPr>
+          <w:rFonts w:ascii="Verdana" w:hAnsi="Verdana"/>
+          <w:sz w:val="20"/>
+          <w:szCs w:val="20"/>
+        </w:rPr>
+        <w:t>The modality is shown clearly.</w:t>
+      </w:r>
+    </w:p>
+    <w:p>
+      <w:pPr>
+        <w:pStyle w:val="ListParagraph"/>
+        <w:numPr>
+          <w:ilvl w:val="0"/>
+          <w:numId w:val="10"/>
+        </w:numPr>
+        <w:rPr>
+          <w:rFonts w:ascii="Verdana" w:hAnsi="Verdana"/>
+          <w:sz w:val="20"/>
+          <w:szCs w:val="20"/>
+        </w:rPr>
+      </w:pPr>
+      <w:r>
+        <w:rPr>
+          <w:rFonts w:ascii="Verdana" w:hAnsi="Verdana"/>
+          <w:sz w:val="20"/>
+          <w:szCs w:val="20"/>
+        </w:rPr>
+        <w:t>The Skewness can be visualized properly.</w:t>
+      </w:r>
+    </w:p>
+    <w:p>
+      <w:pPr>
+        <w:pStyle w:val="ListParagraph"/>
+        <w:numPr>
+          <w:ilvl w:val="0"/>
+          <w:numId w:val="10"/>
+        </w:numPr>
+        <w:rPr>
+          <w:rFonts w:ascii="Verdana" w:hAnsi="Verdana"/>
+          <w:sz w:val="20"/>
+          <w:szCs w:val="20"/>
+        </w:rPr>
+      </w:pPr>
+      <w:r>
+        <w:rPr>
+          <w:rFonts w:ascii="Verdana" w:hAnsi="Verdana"/>
+          <w:sz w:val="20"/>
+          <w:szCs w:val="20"/>
+        </w:rPr>
+        <w:t>T</w:t>
+      </w:r>
+      <w:r>
+        <w:rPr>
+          <w:rFonts w:ascii="Verdana" w:hAnsi="Verdana"/>
+          <w:sz w:val="20"/>
+          <w:szCs w:val="20"/>
+        </w:rPr>
+        <w:t>he gaps can be seen clearly.</w:t>
+      </w:r>
     </w:p>
     <w:p>
       <w:pPr>
@@ -6144,14 +6255,39 @@
     </w:p>
     <w:p>
       <w:pPr>
-        <w:pStyle w:val="ListParagraph"/>
-        <w:ind w:left="1080"/>
-        <w:rPr>
-          <w:rFonts w:ascii="Verdana" w:hAnsi="Verdana"/>
-          <w:sz w:val="20"/>
-          <w:szCs w:val="20"/>
-        </w:rPr>
-      </w:pPr>
+        <w:rPr>
+          <w:rFonts w:ascii="Verdana" w:hAnsi="Verdana"/>
+          <w:sz w:val="20"/>
+          <w:szCs w:val="20"/>
+        </w:rPr>
+      </w:pPr>
+      <w:r>
+        <w:rPr>
+          <w:rFonts w:ascii="Verdana" w:hAnsi="Verdana"/>
+          <w:sz w:val="20"/>
+          <w:szCs w:val="20"/>
+        </w:rPr>
+        <w:tab/>
+      </w:r>
+    </w:p>
+    <w:p>
+      <w:pPr>
+        <w:rPr>
+          <w:rFonts w:ascii="Verdana" w:hAnsi="Verdana"/>
+          <w:sz w:val="20"/>
+          <w:szCs w:val="20"/>
+        </w:rPr>
+      </w:pPr>
+      <w:r>
+        <w:rPr>
+          <w:rFonts w:ascii="Verdana" w:hAnsi="Verdana"/>
+          <w:sz w:val="20"/>
+          <w:szCs w:val="20"/>
+        </w:rPr>
+        <w:lastRenderedPageBreak/>
+        <w:tab/>
+        <w:t>From the two box plots, it is clear that Kurtosis has outliers. Also, the range of values of Kurtosis for Class 0 completely overlap with that of Class 1. But in case of Skewness the values do not completely overlap and also it does not have any outlier. So, it might be said just using these two box plots that Skewness may be a bit more useful than the Kurtosis.</w:t>
+      </w:r>
     </w:p>
     <w:p>
       <w:pPr>
@@ -6373,6 +6509,14 @@
           <w:szCs w:val="20"/>
         </w:rPr>
       </w:pPr>
+      <w:r>
+        <w:rPr>
+          <w:rFonts w:ascii="Verdana" w:hAnsi="Verdana"/>
+          <w:sz w:val="20"/>
+          <w:szCs w:val="20"/>
+        </w:rPr>
+        <w:t>The Skewness is varying significantly across the objects.</w:t>
+      </w:r>
     </w:p>
     <w:p>
       <w:pPr>
@@ -6384,6 +6528,16 @@
           <w:szCs w:val="20"/>
         </w:rPr>
       </w:pPr>
+      <w:r>
+        <w:rPr>
+          <w:rFonts w:ascii="Verdana" w:hAnsi="Verdana"/>
+          <w:sz w:val="20"/>
+          <w:szCs w:val="20"/>
+        </w:rPr>
+        <w:t>10, 12 and 20 are almost similar.</w:t>
+      </w:r>
+      <w:bookmarkStart w:id="0" w:name="_GoBack"/>
+      <w:bookmarkEnd w:id="0"/>
     </w:p>
     <w:p>
       <w:pPr>
@@ -6581,7 +6735,6 @@
           <w:sz w:val="20"/>
           <w:szCs w:val="20"/>
         </w:rPr>
-        <w:lastRenderedPageBreak/>
         <w:t>Class 0</w:t>
       </w:r>
     </w:p>
@@ -6793,7 +6946,23 @@
           <w:sz w:val="20"/>
           <w:szCs w:val="20"/>
         </w:rPr>
-        <w:t>-squared :  0.8649</w:t>
+        <w:t xml:space="preserve">-squared </w:t>
+      </w:r>
+      <w:r>
+        <w:rPr>
+          <w:rFonts w:ascii="Verdana" w:hAnsi="Verdana"/>
+          <w:sz w:val="20"/>
+          <w:szCs w:val="20"/>
+        </w:rPr>
+        <w:t xml:space="preserve"> </w:t>
+      </w:r>
+      <w:r>
+        <w:rPr>
+          <w:rFonts w:ascii="Verdana" w:hAnsi="Verdana"/>
+          <w:sz w:val="20"/>
+          <w:szCs w:val="20"/>
+        </w:rPr>
+        <w:t>:  0.8649</w:t>
       </w:r>
     </w:p>
     <w:p>
@@ -7210,61 +7379,32 @@
           <w:sz w:val="20"/>
           <w:szCs w:val="20"/>
         </w:rPr>
-        <w:t>According to the coefficient values it can be inferred that the “Entropy” attribute is not that important for the model. But all the other attributes are important.</w:t>
-      </w:r>
-    </w:p>
-    <w:p>
-      <w:pPr>
-        <w:pStyle w:val="ListParagraph"/>
-        <w:rPr>
-          <w:rFonts w:ascii="Verdana" w:hAnsi="Verdana"/>
-          <w:sz w:val="20"/>
-          <w:szCs w:val="20"/>
-        </w:rPr>
-      </w:pPr>
-    </w:p>
-    <w:p>
-      <w:pPr>
-        <w:pStyle w:val="ListParagraph"/>
-        <w:rPr>
-          <w:rFonts w:ascii="Verdana" w:hAnsi="Verdana"/>
-          <w:b/>
-        </w:rPr>
-      </w:pPr>
-    </w:p>
-    <w:p>
-      <w:pPr>
-        <w:pStyle w:val="ListParagraph"/>
-        <w:rPr>
-          <w:rFonts w:ascii="Verdana" w:hAnsi="Verdana"/>
-          <w:b/>
-        </w:rPr>
-      </w:pPr>
-    </w:p>
-    <w:p>
-      <w:pPr>
-        <w:pStyle w:val="ListParagraph"/>
-        <w:rPr>
-          <w:rFonts w:ascii="Verdana" w:hAnsi="Verdana"/>
-          <w:b/>
-        </w:rPr>
-      </w:pPr>
-    </w:p>
-    <w:p>
-      <w:pPr>
-        <w:pStyle w:val="ListParagraph"/>
-        <w:rPr>
-          <w:rFonts w:ascii="Verdana" w:hAnsi="Verdana"/>
-          <w:b/>
-        </w:rPr>
-      </w:pPr>
-    </w:p>
-    <w:p>
-      <w:pPr>
-        <w:pStyle w:val="ListParagraph"/>
-        <w:rPr>
-          <w:rFonts w:ascii="Verdana" w:hAnsi="Verdana"/>
-          <w:b/>
+        <w:t>According to the coefficient values it can be inferred that the “Entropy” attribu</w:t>
+      </w:r>
+      <w:r>
+        <w:rPr>
+          <w:rFonts w:ascii="Verdana" w:hAnsi="Verdana"/>
+          <w:sz w:val="20"/>
+          <w:szCs w:val="20"/>
+        </w:rPr>
+        <w:t>te is not that important for this classification</w:t>
+      </w:r>
+      <w:r>
+        <w:rPr>
+          <w:rFonts w:ascii="Verdana" w:hAnsi="Verdana"/>
+          <w:sz w:val="20"/>
+          <w:szCs w:val="20"/>
+        </w:rPr>
+        <w:t xml:space="preserve"> model. But all the other attributes are important.</w:t>
+      </w:r>
+    </w:p>
+    <w:p>
+      <w:pPr>
+        <w:pStyle w:val="ListParagraph"/>
+        <w:rPr>
+          <w:rFonts w:ascii="Verdana" w:hAnsi="Verdana"/>
+          <w:sz w:val="20"/>
+          <w:szCs w:val="20"/>
         </w:rPr>
       </w:pPr>
     </w:p>
@@ -7294,6 +7434,7 @@
           <w:rFonts w:ascii="Verdana" w:hAnsi="Verdana"/>
           <w:b/>
         </w:rPr>
+        <w:lastRenderedPageBreak/>
         <w:t>Decision Tree</w:t>
       </w:r>
     </w:p>
@@ -7320,7 +7461,7 @@
           <w:noProof/>
         </w:rPr>
         <w:drawing>
-          <wp:inline distT="0" distB="0" distL="0" distR="0" wp14:anchorId="64561013" wp14:editId="0C10A890">
+          <wp:inline distT="0" distB="0" distL="0" distR="0" wp14:anchorId="1BD460E0" wp14:editId="0A8532A8">
             <wp:extent cx="5152381" cy="4609524"/>
             <wp:effectExtent l="0" t="0" r="0" b="635"/>
             <wp:docPr id="1" name="Picture 1"/>
@@ -7368,6 +7509,334 @@
     <w:p>
       <w:pPr>
         <w:pStyle w:val="ListParagraph"/>
+        <w:rPr>
+          <w:rFonts w:ascii="Verdana" w:hAnsi="Verdana"/>
+          <w:sz w:val="20"/>
+          <w:szCs w:val="20"/>
+        </w:rPr>
+      </w:pPr>
+    </w:p>
+    <w:p>
+      <w:pPr>
+        <w:pStyle w:val="ListParagraph"/>
+        <w:rPr>
+          <w:rFonts w:ascii="Verdana" w:hAnsi="Verdana"/>
+          <w:sz w:val="20"/>
+          <w:szCs w:val="20"/>
+        </w:rPr>
+      </w:pPr>
+      <w:r>
+        <w:rPr>
+          <w:rFonts w:ascii="Verdana" w:hAnsi="Verdana"/>
+          <w:b/>
+          <w:sz w:val="20"/>
+          <w:szCs w:val="20"/>
+        </w:rPr>
+        <w:t>Training Accuracy</w:t>
+      </w:r>
+      <w:r>
+        <w:rPr>
+          <w:rFonts w:ascii="Verdana" w:hAnsi="Verdana"/>
+          <w:b/>
+          <w:sz w:val="20"/>
+          <w:szCs w:val="20"/>
+        </w:rPr>
+        <w:t>:</w:t>
+      </w:r>
+      <w:r>
+        <w:rPr>
+          <w:rFonts w:ascii="Verdana" w:hAnsi="Verdana"/>
+          <w:b/>
+          <w:sz w:val="20"/>
+          <w:szCs w:val="20"/>
+        </w:rPr>
+        <w:t xml:space="preserve"> </w:t>
+      </w:r>
+    </w:p>
+    <w:p>
+      <w:pPr>
+        <w:pStyle w:val="ListParagraph"/>
+        <w:rPr>
+          <w:rFonts w:ascii="Verdana" w:hAnsi="Verdana"/>
+          <w:sz w:val="20"/>
+          <w:szCs w:val="20"/>
+        </w:rPr>
+      </w:pPr>
+      <w:r>
+        <w:rPr>
+          <w:rFonts w:ascii="Verdana" w:hAnsi="Verdana"/>
+          <w:sz w:val="20"/>
+          <w:szCs w:val="20"/>
+        </w:rPr>
+        <w:t>93.15%</w:t>
+      </w:r>
+    </w:p>
+    <w:p>
+      <w:pPr>
+        <w:pStyle w:val="ListParagraph"/>
+        <w:rPr>
+          <w:rFonts w:ascii="Verdana" w:hAnsi="Verdana"/>
+          <w:sz w:val="20"/>
+          <w:szCs w:val="20"/>
+        </w:rPr>
+      </w:pPr>
+    </w:p>
+    <w:p>
+      <w:pPr>
+        <w:pStyle w:val="ListParagraph"/>
+        <w:rPr>
+          <w:rFonts w:ascii="Verdana" w:hAnsi="Verdana"/>
+          <w:b/>
+          <w:sz w:val="20"/>
+          <w:szCs w:val="20"/>
+        </w:rPr>
+      </w:pPr>
+      <w:r>
+        <w:rPr>
+          <w:rFonts w:ascii="Verdana" w:hAnsi="Verdana"/>
+          <w:b/>
+          <w:sz w:val="20"/>
+          <w:szCs w:val="20"/>
+        </w:rPr>
+        <w:t>Testing Accuracy using 10-fold cross validation:</w:t>
+      </w:r>
+    </w:p>
+    <w:p>
+      <w:pPr>
+        <w:pStyle w:val="ListParagraph"/>
+        <w:rPr>
+          <w:rFonts w:ascii="Verdana" w:hAnsi="Verdana"/>
+          <w:sz w:val="20"/>
+          <w:szCs w:val="20"/>
+        </w:rPr>
+      </w:pPr>
+      <w:r>
+        <w:rPr>
+          <w:rFonts w:ascii="Verdana" w:hAnsi="Verdana"/>
+          <w:sz w:val="20"/>
+          <w:szCs w:val="20"/>
+        </w:rPr>
+        <w:t>85.01%</w:t>
+      </w:r>
+    </w:p>
+    <w:p>
+      <w:pPr>
+        <w:pStyle w:val="ListParagraph"/>
+        <w:rPr>
+          <w:rFonts w:ascii="Verdana" w:hAnsi="Verdana"/>
+          <w:b/>
+          <w:sz w:val="20"/>
+          <w:szCs w:val="20"/>
+        </w:rPr>
+      </w:pPr>
+    </w:p>
+    <w:p>
+      <w:pPr>
+        <w:pStyle w:val="ListParagraph"/>
+        <w:rPr>
+          <w:rFonts w:ascii="Verdana" w:hAnsi="Verdana"/>
+          <w:sz w:val="20"/>
+          <w:szCs w:val="20"/>
+        </w:rPr>
+      </w:pPr>
+      <w:r>
+        <w:rPr>
+          <w:rFonts w:ascii="Verdana" w:hAnsi="Verdana"/>
+          <w:sz w:val="20"/>
+          <w:szCs w:val="20"/>
+        </w:rPr>
+        <w:t>The decision tree is very simple. In fact, it turned out that it stopped growing after 9 nodes.</w:t>
+      </w:r>
+    </w:p>
+    <w:p>
+      <w:pPr>
+        <w:pStyle w:val="ListParagraph"/>
+        <w:rPr>
+          <w:rFonts w:ascii="Verdana" w:hAnsi="Verdana"/>
+          <w:b/>
+          <w:sz w:val="20"/>
+          <w:szCs w:val="20"/>
+        </w:rPr>
+      </w:pPr>
+      <w:r>
+        <w:rPr>
+          <w:rFonts w:ascii="Verdana" w:hAnsi="Verdana"/>
+          <w:b/>
+          <w:sz w:val="20"/>
+          <w:szCs w:val="20"/>
+        </w:rPr>
+        <w:t xml:space="preserve"> </w:t>
+      </w:r>
+    </w:p>
+    <w:p>
+      <w:pPr>
+        <w:pStyle w:val="ListParagraph"/>
+        <w:rPr>
+          <w:rFonts w:ascii="Verdana" w:hAnsi="Verdana"/>
+          <w:b/>
+          <w:sz w:val="20"/>
+          <w:szCs w:val="20"/>
+        </w:rPr>
+      </w:pPr>
+      <w:r>
+        <w:rPr>
+          <w:rFonts w:ascii="Verdana" w:hAnsi="Verdana"/>
+          <w:b/>
+          <w:sz w:val="20"/>
+          <w:szCs w:val="20"/>
+        </w:rPr>
+        <w:t>Importance of the attributes</w:t>
+      </w:r>
+    </w:p>
+    <w:p>
+      <w:pPr>
+        <w:pStyle w:val="ListParagraph"/>
+        <w:rPr>
+          <w:rFonts w:ascii="Verdana" w:hAnsi="Verdana"/>
+          <w:sz w:val="20"/>
+          <w:szCs w:val="20"/>
+        </w:rPr>
+      </w:pPr>
+      <w:r>
+        <w:rPr>
+          <w:rFonts w:ascii="Verdana" w:hAnsi="Verdana"/>
+          <w:sz w:val="20"/>
+          <w:szCs w:val="20"/>
+        </w:rPr>
+        <w:t>According to the decision tree, the Variance attribute is the most important as it is used at the root node. Next, Kurtosis and Skewness are almost equally important.</w:t>
+      </w:r>
+    </w:p>
+    <w:p>
+      <w:pPr>
+        <w:pStyle w:val="ListParagraph"/>
+        <w:rPr>
+          <w:rFonts w:ascii="Verdana" w:hAnsi="Verdana"/>
+          <w:sz w:val="20"/>
+          <w:szCs w:val="20"/>
+        </w:rPr>
+      </w:pPr>
+      <w:r>
+        <w:rPr>
+          <w:rFonts w:ascii="Verdana" w:hAnsi="Verdana"/>
+          <w:sz w:val="20"/>
+          <w:szCs w:val="20"/>
+        </w:rPr>
+        <w:t>The attribute Entropy is not used at all in the decision tree model, which implies that it is very less important.</w:t>
+      </w:r>
+    </w:p>
+    <w:p>
+      <w:pPr>
+        <w:pStyle w:val="ListParagraph"/>
+        <w:rPr>
+          <w:rFonts w:ascii="Verdana" w:hAnsi="Verdana"/>
+          <w:sz w:val="20"/>
+          <w:szCs w:val="20"/>
+        </w:rPr>
+      </w:pPr>
+    </w:p>
+    <w:p>
+      <w:pPr>
+        <w:pStyle w:val="ListParagraph"/>
+        <w:rPr>
+          <w:rFonts w:ascii="Verdana" w:hAnsi="Verdana"/>
+          <w:sz w:val="20"/>
+          <w:szCs w:val="20"/>
+        </w:rPr>
+      </w:pPr>
+    </w:p>
+    <w:p>
+      <w:pPr>
+        <w:pStyle w:val="ListParagraph"/>
+        <w:rPr>
+          <w:rFonts w:ascii="Verdana" w:hAnsi="Verdana"/>
+          <w:sz w:val="20"/>
+          <w:szCs w:val="20"/>
+        </w:rPr>
+      </w:pPr>
+    </w:p>
+    <w:p>
+      <w:pPr>
+        <w:pStyle w:val="ListParagraph"/>
+        <w:rPr>
+          <w:rFonts w:ascii="Verdana" w:hAnsi="Verdana"/>
+          <w:sz w:val="20"/>
+          <w:szCs w:val="20"/>
+        </w:rPr>
+      </w:pPr>
+    </w:p>
+    <w:p>
+      <w:pPr>
+        <w:pStyle w:val="ListParagraph"/>
+        <w:rPr>
+          <w:rFonts w:ascii="Verdana" w:hAnsi="Verdana"/>
+          <w:sz w:val="20"/>
+          <w:szCs w:val="20"/>
+        </w:rPr>
+      </w:pPr>
+    </w:p>
+    <w:p>
+      <w:pPr>
+        <w:pStyle w:val="ListParagraph"/>
+        <w:rPr>
+          <w:rFonts w:ascii="Verdana" w:hAnsi="Verdana"/>
+          <w:sz w:val="20"/>
+          <w:szCs w:val="20"/>
+        </w:rPr>
+      </w:pPr>
+    </w:p>
+    <w:p>
+      <w:pPr>
+        <w:pStyle w:val="ListParagraph"/>
+        <w:rPr>
+          <w:rFonts w:ascii="Verdana" w:hAnsi="Verdana"/>
+          <w:sz w:val="20"/>
+          <w:szCs w:val="20"/>
+        </w:rPr>
+      </w:pPr>
+    </w:p>
+    <w:p>
+      <w:pPr>
+        <w:pStyle w:val="ListParagraph"/>
+        <w:rPr>
+          <w:rFonts w:ascii="Verdana" w:hAnsi="Verdana"/>
+          <w:sz w:val="20"/>
+          <w:szCs w:val="20"/>
+        </w:rPr>
+      </w:pPr>
+    </w:p>
+    <w:p>
+      <w:pPr>
+        <w:pStyle w:val="ListParagraph"/>
+        <w:rPr>
+          <w:rFonts w:ascii="Verdana" w:hAnsi="Verdana"/>
+          <w:sz w:val="20"/>
+          <w:szCs w:val="20"/>
+        </w:rPr>
+      </w:pPr>
+    </w:p>
+    <w:p>
+      <w:pPr>
+        <w:pStyle w:val="ListParagraph"/>
+        <w:rPr>
+          <w:rFonts w:ascii="Verdana" w:hAnsi="Verdana"/>
+          <w:sz w:val="20"/>
+          <w:szCs w:val="20"/>
+        </w:rPr>
+      </w:pPr>
+    </w:p>
+    <w:p>
+      <w:pPr>
+        <w:pStyle w:val="ListParagraph"/>
+        <w:rPr>
+          <w:rFonts w:ascii="Verdana" w:hAnsi="Verdana"/>
+          <w:sz w:val="20"/>
+          <w:szCs w:val="20"/>
+        </w:rPr>
+      </w:pPr>
+    </w:p>
+    <w:p>
+      <w:pPr>
+        <w:pStyle w:val="ListParagraph"/>
         <w:numPr>
           <w:ilvl w:val="0"/>
           <w:numId w:val="2"/>
@@ -7377,6 +7846,346 @@
           <w:b/>
         </w:rPr>
       </w:pPr>
+    </w:p>
+    <w:p>
+      <w:pPr>
+        <w:pStyle w:val="ListParagraph"/>
+        <w:rPr>
+          <w:rFonts w:ascii="Verdana" w:hAnsi="Verdana"/>
+          <w:sz w:val="20"/>
+          <w:szCs w:val="20"/>
+        </w:rPr>
+      </w:pPr>
+      <w:r>
+        <w:rPr>
+          <w:rFonts w:ascii="Verdana" w:hAnsi="Verdana"/>
+          <w:sz w:val="20"/>
+          <w:szCs w:val="20"/>
+        </w:rPr>
+        <w:t>As we have seen after fitting the linear model and the decision tree model that the Entropy attribute is not that relevant in the classification process. So, we removed it and generated 3D scatter plot of the data shown below:</w:t>
+      </w:r>
+    </w:p>
+    <w:p>
+      <w:pPr>
+        <w:pStyle w:val="ListParagraph"/>
+        <w:rPr>
+          <w:rFonts w:ascii="Verdana" w:hAnsi="Verdana"/>
+          <w:b/>
+        </w:rPr>
+      </w:pPr>
+    </w:p>
+    <w:p>
+      <w:pPr>
+        <w:pStyle w:val="ListParagraph"/>
+        <w:rPr>
+          <w:rFonts w:ascii="Verdana" w:hAnsi="Verdana"/>
+          <w:b/>
+        </w:rPr>
+      </w:pPr>
+    </w:p>
+    <w:p>
+      <w:pPr>
+        <w:pStyle w:val="ListParagraph"/>
+        <w:rPr>
+          <w:rFonts w:ascii="Verdana" w:hAnsi="Verdana"/>
+          <w:b/>
+        </w:rPr>
+      </w:pPr>
+    </w:p>
+    <w:p>
+      <w:pPr>
+        <w:rPr>
+          <w:rFonts w:ascii="Verdana" w:hAnsi="Verdana"/>
+          <w:b/>
+        </w:rPr>
+      </w:pPr>
+    </w:p>
+    <w:p>
+      <w:pPr>
+        <w:pStyle w:val="ListParagraph"/>
+        <w:numPr>
+          <w:ilvl w:val="0"/>
+          <w:numId w:val="11"/>
+        </w:numPr>
+        <w:jc w:val="center"/>
+        <w:rPr>
+          <w:rFonts w:ascii="Verdana" w:hAnsi="Verdana"/>
+          <w:b/>
+        </w:rPr>
+      </w:pPr>
+      <w:r>
+        <w:rPr>
+          <w:noProof/>
+        </w:rPr>
+        <w:drawing>
+          <wp:inline distT="0" distB="0" distL="0" distR="0">
+            <wp:extent cx="3971925" cy="2809875"/>
+            <wp:effectExtent l="0" t="0" r="9525" b="9525"/>
+            <wp:docPr id="10" name="Picture 10" descr="C:\Users\PujaAnchlia\Desktop\3d plot.png"/>
+            <wp:cNvGraphicFramePr>
+              <a:graphicFrameLocks xmlns:a="http://schemas.openxmlformats.org/drawingml/2006/main" noChangeAspect="1"/>
+            </wp:cNvGraphicFramePr>
+            <a:graphic xmlns:a="http://schemas.openxmlformats.org/drawingml/2006/main">
+              <a:graphicData uri="http://schemas.openxmlformats.org/drawingml/2006/picture">
+                <pic:pic xmlns:pic="http://schemas.openxmlformats.org/drawingml/2006/picture">
+                  <pic:nvPicPr>
+                    <pic:cNvPr id="0" name="Picture 4" descr="C:\Users\PujaAnchlia\Desktop\3d plot.png"/>
+                    <pic:cNvPicPr>
+                      <a:picLocks noChangeAspect="1" noChangeArrowheads="1"/>
+                    </pic:cNvPicPr>
+                  </pic:nvPicPr>
+                  <pic:blipFill>
+                    <a:blip r:embed="rId22">
+                      <a:extLst>
+                        <a:ext uri="{28A0092B-C50C-407E-A947-70E740481C1C}">
+                          <a14:useLocalDpi xmlns:a14="http://schemas.microsoft.com/office/drawing/2010/main" val="0"/>
+                        </a:ext>
+                      </a:extLst>
+                    </a:blip>
+                    <a:srcRect/>
+                    <a:stretch>
+                      <a:fillRect/>
+                    </a:stretch>
+                  </pic:blipFill>
+                  <pic:spPr bwMode="auto">
+                    <a:xfrm>
+                      <a:off x="0" y="0"/>
+                      <a:ext cx="3971925" cy="2809875"/>
+                    </a:xfrm>
+                    <a:prstGeom prst="rect">
+                      <a:avLst/>
+                    </a:prstGeom>
+                    <a:noFill/>
+                    <a:ln>
+                      <a:noFill/>
+                    </a:ln>
+                  </pic:spPr>
+                </pic:pic>
+              </a:graphicData>
+            </a:graphic>
+          </wp:inline>
+        </w:drawing>
+      </w:r>
+    </w:p>
+    <w:p>
+      <w:pPr>
+        <w:pStyle w:val="ListParagraph"/>
+        <w:numPr>
+          <w:ilvl w:val="0"/>
+          <w:numId w:val="11"/>
+        </w:numPr>
+        <w:rPr>
+          <w:rFonts w:ascii="Verdana" w:hAnsi="Verdana"/>
+          <w:b/>
+        </w:rPr>
+      </w:pPr>
+      <w:r>
+        <w:rPr>
+          <w:rFonts w:ascii="Verdana" w:hAnsi="Verdana"/>
+          <w:sz w:val="20"/>
+          <w:szCs w:val="20"/>
+        </w:rPr>
+        <w:t xml:space="preserve">It is clear from the plot that the two classes are easily separable by a hyperplane. This also implies that both classifiers we used are doing a poor job. We believe that a linear SVM </w:t>
+      </w:r>
+      <w:r>
+        <w:rPr>
+          <w:rFonts w:ascii="Verdana" w:hAnsi="Verdana"/>
+          <w:sz w:val="20"/>
+          <w:szCs w:val="20"/>
+        </w:rPr>
+        <w:t>will achieve nearly perfect accuracy on this dataset.</w:t>
+      </w:r>
+    </w:p>
+    <w:p>
+      <w:pPr>
+        <w:rPr>
+          <w:rFonts w:ascii="Verdana" w:hAnsi="Verdana"/>
+          <w:b/>
+        </w:rPr>
+      </w:pPr>
+    </w:p>
+    <w:p>
+      <w:pPr>
+        <w:rPr>
+          <w:rFonts w:ascii="Verdana" w:hAnsi="Verdana"/>
+          <w:b/>
+        </w:rPr>
+      </w:pPr>
+    </w:p>
+    <w:p>
+      <w:pPr>
+        <w:pStyle w:val="ListParagraph"/>
+        <w:rPr>
+          <w:rFonts w:ascii="Verdana" w:hAnsi="Verdana"/>
+          <w:b/>
+        </w:rPr>
+      </w:pPr>
+    </w:p>
+    <w:p>
+      <w:pPr>
+        <w:pStyle w:val="ListParagraph"/>
+        <w:numPr>
+          <w:ilvl w:val="0"/>
+          <w:numId w:val="2"/>
+        </w:numPr>
+        <w:rPr>
+          <w:rFonts w:ascii="Verdana" w:hAnsi="Verdana"/>
+          <w:b/>
+        </w:rPr>
+      </w:pPr>
+      <w:r>
+        <w:rPr>
+          <w:rFonts w:ascii="Verdana" w:hAnsi="Verdana"/>
+          <w:b/>
+        </w:rPr>
+        <w:t>Conclusion</w:t>
+      </w:r>
+    </w:p>
+    <w:p>
+      <w:pPr>
+        <w:pStyle w:val="ListParagraph"/>
+        <w:rPr>
+          <w:rFonts w:ascii="Verdana" w:hAnsi="Verdana"/>
+          <w:b/>
+        </w:rPr>
+      </w:pPr>
+    </w:p>
+    <w:p>
+      <w:pPr>
+        <w:pStyle w:val="ListParagraph"/>
+        <w:ind w:left="1440"/>
+        <w:rPr>
+          <w:rFonts w:ascii="Verdana" w:hAnsi="Verdana"/>
+          <w:sz w:val="20"/>
+          <w:szCs w:val="20"/>
+        </w:rPr>
+      </w:pPr>
+      <w:r>
+        <w:rPr>
+          <w:rFonts w:ascii="Verdana" w:hAnsi="Verdana"/>
+          <w:sz w:val="20"/>
+          <w:szCs w:val="20"/>
+        </w:rPr>
+        <w:t xml:space="preserve">Based on the analysis above, it can be inferred that the class attribute can be predicted quite easily. The simple linear and decision tree model have done a good job. So, much </w:t>
+      </w:r>
+      <w:r>
+        <w:rPr>
+          <w:rFonts w:ascii="Verdana" w:hAnsi="Verdana"/>
+          <w:sz w:val="20"/>
+          <w:szCs w:val="20"/>
+        </w:rPr>
+        <w:t xml:space="preserve">more </w:t>
+      </w:r>
+      <w:r>
+        <w:rPr>
+          <w:rFonts w:ascii="Verdana" w:hAnsi="Verdana"/>
+          <w:sz w:val="20"/>
+          <w:szCs w:val="20"/>
+        </w:rPr>
+        <w:t xml:space="preserve">sophisticated classifiers will definitely do a better job. </w:t>
+      </w:r>
+    </w:p>
+    <w:p>
+      <w:pPr>
+        <w:pStyle w:val="ListParagraph"/>
+        <w:ind w:left="1440"/>
+        <w:rPr>
+          <w:rFonts w:ascii="Verdana" w:hAnsi="Verdana"/>
+          <w:sz w:val="20"/>
+          <w:szCs w:val="20"/>
+        </w:rPr>
+      </w:pPr>
+      <w:r>
+        <w:rPr>
+          <w:rFonts w:ascii="Verdana" w:hAnsi="Verdana"/>
+          <w:sz w:val="20"/>
+          <w:szCs w:val="20"/>
+        </w:rPr>
+        <w:t>Also, the attribute Entropy is not that important to classify the data (In the linear model the coefficient is too small and it was not used at all by the decision tree model!). So</w:t>
+      </w:r>
+      <w:r>
+        <w:rPr>
+          <w:rFonts w:ascii="Verdana" w:hAnsi="Verdana"/>
+          <w:sz w:val="20"/>
+          <w:szCs w:val="20"/>
+        </w:rPr>
+        <w:t>,</w:t>
+      </w:r>
+      <w:r>
+        <w:rPr>
+          <w:rFonts w:ascii="Verdana" w:hAnsi="Verdana"/>
+          <w:sz w:val="20"/>
+          <w:szCs w:val="20"/>
+        </w:rPr>
+        <w:t xml:space="preserve"> we can remove it while classifying the data</w:t>
+      </w:r>
+      <w:r>
+        <w:rPr>
+          <w:rFonts w:ascii="Verdana" w:hAnsi="Verdana"/>
+          <w:sz w:val="20"/>
+          <w:szCs w:val="20"/>
+        </w:rPr>
+        <w:t xml:space="preserve"> to avoid over-fitting and to simplify the model</w:t>
+      </w:r>
+      <w:r>
+        <w:rPr>
+          <w:rFonts w:ascii="Verdana" w:hAnsi="Verdana"/>
+          <w:sz w:val="20"/>
+          <w:szCs w:val="20"/>
+        </w:rPr>
+        <w:t>.</w:t>
+      </w:r>
+    </w:p>
+    <w:p>
+      <w:pPr>
+        <w:pStyle w:val="ListParagraph"/>
+        <w:ind w:left="1440"/>
+        <w:rPr>
+          <w:rFonts w:ascii="Verdana" w:hAnsi="Verdana"/>
+          <w:sz w:val="20"/>
+          <w:szCs w:val="20"/>
+        </w:rPr>
+      </w:pPr>
+      <w:r>
+        <w:rPr>
+          <w:rFonts w:ascii="Verdana" w:hAnsi="Verdana"/>
+          <w:sz w:val="20"/>
+          <w:szCs w:val="20"/>
+        </w:rPr>
+        <w:t>The Kurtosis attribute has some outliers as detected in the boxplots. So, they might need to be investigated</w:t>
+      </w:r>
+      <w:r>
+        <w:rPr>
+          <w:rFonts w:ascii="Verdana" w:hAnsi="Verdana"/>
+          <w:sz w:val="20"/>
+          <w:szCs w:val="20"/>
+        </w:rPr>
+        <w:t xml:space="preserve"> further</w:t>
+      </w:r>
+      <w:r>
+        <w:rPr>
+          <w:rFonts w:ascii="Verdana" w:hAnsi="Verdana"/>
+          <w:sz w:val="20"/>
+          <w:szCs w:val="20"/>
+        </w:rPr>
+        <w:t xml:space="preserve"> to understand their presence</w:t>
+      </w:r>
+      <w:r>
+        <w:rPr>
+          <w:rFonts w:ascii="Verdana" w:hAnsi="Verdana"/>
+          <w:sz w:val="20"/>
+          <w:szCs w:val="20"/>
+        </w:rPr>
+        <w:t xml:space="preserve"> before deciding whether to remove them</w:t>
+      </w:r>
+      <w:r>
+        <w:rPr>
+          <w:rFonts w:ascii="Verdana" w:hAnsi="Verdana"/>
+          <w:sz w:val="20"/>
+          <w:szCs w:val="20"/>
+        </w:rPr>
+        <w:t xml:space="preserve">. </w:t>
+      </w:r>
     </w:p>
     <w:p>
       <w:pPr>
@@ -7606,6 +8415,32 @@
 
 <file path=word/numbering.xml><?xml version="1.0" encoding="utf-8"?>
 <w:numbering xmlns:wpc="http://schemas.microsoft.com/office/word/2010/wordprocessingCanvas" xmlns:mc="http://schemas.openxmlformats.org/markup-compatibility/2006" xmlns:o="urn:schemas-microsoft-com:office:office" xmlns:r="http://schemas.openxmlformats.org/officeDocument/2006/relationships" xmlns:m="http://schemas.openxmlformats.org/officeDocument/2006/math" xmlns:v="urn:schemas-microsoft-com:vml" xmlns:wp14="http://schemas.microsoft.com/office/word/2010/wordprocessingDrawing" xmlns:wp="http://schemas.openxmlformats.org/drawingml/2006/wordprocessingDrawing" xmlns:w10="urn:schemas-microsoft-com:office:word" xmlns:w="http://schemas.openxmlformats.org/wordprocessingml/2006/main" xmlns:w14="http://schemas.microsoft.com/office/word/2010/wordml" xmlns:w15="http://schemas.microsoft.com/office/word/2012/wordml" xmlns:wpg="http://schemas.microsoft.com/office/word/2010/wordprocessingGroup" xmlns:wpi="http://schemas.microsoft.com/office/word/2010/wordprocessingInk" xmlns:wne="http://schemas.microsoft.com/office/word/2006/wordml" xmlns:wps="http://schemas.microsoft.com/office/word/2010/wordprocessingShape" mc:Ignorable="w14 w15 wp14">
+  <w:numPicBullet w:numPicBulletId="0">
+    <w:pict>
+      <v:shapetype id="_x0000_t75" coordsize="21600,21600" o:spt="75" o:preferrelative="t" path="m@4@5l@4@11@9@11@9@5xe" filled="f" stroked="f">
+        <v:stroke joinstyle="miter"/>
+        <v:formulas>
+          <v:f eqn="if lineDrawn pixelLineWidth 0"/>
+          <v:f eqn="sum @0 1 0"/>
+          <v:f eqn="sum 0 0 @1"/>
+          <v:f eqn="prod @2 1 2"/>
+          <v:f eqn="prod @3 21600 pixelWidth"/>
+          <v:f eqn="prod @3 21600 pixelHeight"/>
+          <v:f eqn="sum @0 0 1"/>
+          <v:f eqn="prod @6 1 2"/>
+          <v:f eqn="prod @7 21600 pixelWidth"/>
+          <v:f eqn="sum @8 21600 0"/>
+          <v:f eqn="prod @7 21600 pixelHeight"/>
+          <v:f eqn="sum @10 21600 0"/>
+        </v:formulas>
+        <v:path o:extrusionok="f" gradientshapeok="t" o:connecttype="rect"/>
+        <o:lock v:ext="edit" aspectratio="t"/>
+      </v:shapetype>
+      <v:shape id="_x0000_i1033" type="#_x0000_t75" style="width:3pt;height:2.25pt;visibility:visible;mso-wrap-style:square" o:bullet="t">
+        <v:imagedata r:id="rId1" o:title=""/>
+      </v:shape>
+    </w:pict>
+  </w:numPicBullet>
   <w:abstractNum w:abstractNumId="0">
     <w:nsid w:val="00113BA8"/>
     <w:multiLevelType w:val="hybridMultilevel"/>
@@ -7875,10 +8710,10 @@
     </w:lvl>
   </w:abstractNum>
   <w:abstractNum w:abstractNumId="3">
-    <w:nsid w:val="50B91F61"/>
+    <w:nsid w:val="4D993B5D"/>
     <w:multiLevelType w:val="hybridMultilevel"/>
-    <w:tmpl w:val="D8109572"/>
-    <w:lvl w:ilvl="0" w:tplc="670EFFBE">
+    <w:tmpl w:val="1A74329A"/>
+    <w:lvl w:ilvl="0" w:tplc="9D3EF748">
       <w:start w:val="1"/>
       <w:numFmt w:val="lowerLetter"/>
       <w:lvlText w:val="%1."/>
@@ -7964,16 +8799,16 @@
     </w:lvl>
   </w:abstractNum>
   <w:abstractNum w:abstractNumId="4">
-    <w:nsid w:val="57DF580B"/>
+    <w:nsid w:val="50B91F61"/>
     <w:multiLevelType w:val="hybridMultilevel"/>
-    <w:tmpl w:val="8C74C300"/>
-    <w:lvl w:ilvl="0" w:tplc="4BAC7712">
+    <w:tmpl w:val="D8109572"/>
+    <w:lvl w:ilvl="0" w:tplc="670EFFBE">
       <w:start w:val="1"/>
-      <w:numFmt w:val="decimal"/>
+      <w:numFmt w:val="lowerLetter"/>
       <w:lvlText w:val="%1."/>
       <w:lvlJc w:val="left"/>
       <w:pPr>
-        <w:ind w:left="1080" w:hanging="720"/>
+        <w:ind w:left="1080" w:hanging="360"/>
       </w:pPr>
       <w:rPr>
         <w:rFonts w:hint="default"/>
@@ -7985,7 +8820,7 @@
       <w:lvlText w:val="%2."/>
       <w:lvlJc w:val="left"/>
       <w:pPr>
-        <w:ind w:left="1440" w:hanging="360"/>
+        <w:ind w:left="1800" w:hanging="360"/>
       </w:pPr>
     </w:lvl>
     <w:lvl w:ilvl="2" w:tplc="0409001B" w:tentative="1">
@@ -7994,7 +8829,7 @@
       <w:lvlText w:val="%3."/>
       <w:lvlJc w:val="right"/>
       <w:pPr>
-        <w:ind w:left="2160" w:hanging="180"/>
+        <w:ind w:left="2520" w:hanging="180"/>
       </w:pPr>
     </w:lvl>
     <w:lvl w:ilvl="3" w:tplc="0409000F" w:tentative="1">
@@ -8003,7 +8838,7 @@
       <w:lvlText w:val="%4."/>
       <w:lvlJc w:val="left"/>
       <w:pPr>
-        <w:ind w:left="2880" w:hanging="360"/>
+        <w:ind w:left="3240" w:hanging="360"/>
       </w:pPr>
     </w:lvl>
     <w:lvl w:ilvl="4" w:tplc="04090019" w:tentative="1">
@@ -8012,7 +8847,7 @@
       <w:lvlText w:val="%5."/>
       <w:lvlJc w:val="left"/>
       <w:pPr>
-        <w:ind w:left="3600" w:hanging="360"/>
+        <w:ind w:left="3960" w:hanging="360"/>
       </w:pPr>
     </w:lvl>
     <w:lvl w:ilvl="5" w:tplc="0409001B" w:tentative="1">
@@ -8021,7 +8856,7 @@
       <w:lvlText w:val="%6."/>
       <w:lvlJc w:val="right"/>
       <w:pPr>
-        <w:ind w:left="4320" w:hanging="180"/>
+        <w:ind w:left="4680" w:hanging="180"/>
       </w:pPr>
     </w:lvl>
     <w:lvl w:ilvl="6" w:tplc="0409000F" w:tentative="1">
@@ -8030,7 +8865,7 @@
       <w:lvlText w:val="%7."/>
       <w:lvlJc w:val="left"/>
       <w:pPr>
-        <w:ind w:left="5040" w:hanging="360"/>
+        <w:ind w:left="5400" w:hanging="360"/>
       </w:pPr>
     </w:lvl>
     <w:lvl w:ilvl="7" w:tplc="04090019" w:tentative="1">
@@ -8039,7 +8874,7 @@
       <w:lvlText w:val="%8."/>
       <w:lvlJc w:val="left"/>
       <w:pPr>
-        <w:ind w:left="5760" w:hanging="360"/>
+        <w:ind w:left="6120" w:hanging="360"/>
       </w:pPr>
     </w:lvl>
     <w:lvl w:ilvl="8" w:tplc="0409001B" w:tentative="1">
@@ -8048,21 +8883,21 @@
       <w:lvlText w:val="%9."/>
       <w:lvlJc w:val="right"/>
       <w:pPr>
-        <w:ind w:left="6480" w:hanging="180"/>
+        <w:ind w:left="6840" w:hanging="180"/>
       </w:pPr>
     </w:lvl>
   </w:abstractNum>
   <w:abstractNum w:abstractNumId="5">
-    <w:nsid w:val="60486544"/>
+    <w:nsid w:val="57DF580B"/>
     <w:multiLevelType w:val="hybridMultilevel"/>
-    <w:tmpl w:val="A2144E1E"/>
-    <w:lvl w:ilvl="0" w:tplc="833AE9EC">
+    <w:tmpl w:val="8C74C300"/>
+    <w:lvl w:ilvl="0" w:tplc="4BAC7712">
       <w:start w:val="1"/>
-      <w:numFmt w:val="lowerLetter"/>
+      <w:numFmt w:val="decimal"/>
       <w:lvlText w:val="%1."/>
       <w:lvlJc w:val="left"/>
       <w:pPr>
-        <w:ind w:left="1080" w:hanging="360"/>
+        <w:ind w:left="1080" w:hanging="720"/>
       </w:pPr>
       <w:rPr>
         <w:rFonts w:hint="default"/>
@@ -8074,7 +8909,7 @@
       <w:lvlText w:val="%2."/>
       <w:lvlJc w:val="left"/>
       <w:pPr>
-        <w:ind w:left="1800" w:hanging="360"/>
+        <w:ind w:left="1440" w:hanging="360"/>
       </w:pPr>
     </w:lvl>
     <w:lvl w:ilvl="2" w:tplc="0409001B" w:tentative="1">
@@ -8083,7 +8918,7 @@
       <w:lvlText w:val="%3."/>
       <w:lvlJc w:val="right"/>
       <w:pPr>
-        <w:ind w:left="2520" w:hanging="180"/>
+        <w:ind w:left="2160" w:hanging="180"/>
       </w:pPr>
     </w:lvl>
     <w:lvl w:ilvl="3" w:tplc="0409000F" w:tentative="1">
@@ -8092,7 +8927,7 @@
       <w:lvlText w:val="%4."/>
       <w:lvlJc w:val="left"/>
       <w:pPr>
-        <w:ind w:left="3240" w:hanging="360"/>
+        <w:ind w:left="2880" w:hanging="360"/>
       </w:pPr>
     </w:lvl>
     <w:lvl w:ilvl="4" w:tplc="04090019" w:tentative="1">
@@ -8101,7 +8936,7 @@
       <w:lvlText w:val="%5."/>
       <w:lvlJc w:val="left"/>
       <w:pPr>
-        <w:ind w:left="3960" w:hanging="360"/>
+        <w:ind w:left="3600" w:hanging="360"/>
       </w:pPr>
     </w:lvl>
     <w:lvl w:ilvl="5" w:tplc="0409001B" w:tentative="1">
@@ -8110,7 +8945,7 @@
       <w:lvlText w:val="%6."/>
       <w:lvlJc w:val="right"/>
       <w:pPr>
-        <w:ind w:left="4680" w:hanging="180"/>
+        <w:ind w:left="4320" w:hanging="180"/>
       </w:pPr>
     </w:lvl>
     <w:lvl w:ilvl="6" w:tplc="0409000F" w:tentative="1">
@@ -8119,7 +8954,7 @@
       <w:lvlText w:val="%7."/>
       <w:lvlJc w:val="left"/>
       <w:pPr>
-        <w:ind w:left="5400" w:hanging="360"/>
+        <w:ind w:left="5040" w:hanging="360"/>
       </w:pPr>
     </w:lvl>
     <w:lvl w:ilvl="7" w:tplc="04090019" w:tentative="1">
@@ -8128,7 +8963,7 @@
       <w:lvlText w:val="%8."/>
       <w:lvlJc w:val="left"/>
       <w:pPr>
-        <w:ind w:left="6120" w:hanging="360"/>
+        <w:ind w:left="5760" w:hanging="360"/>
       </w:pPr>
     </w:lvl>
     <w:lvl w:ilvl="8" w:tplc="0409001B" w:tentative="1">
@@ -8137,15 +8972,15 @@
       <w:lvlText w:val="%9."/>
       <w:lvlJc w:val="right"/>
       <w:pPr>
-        <w:ind w:left="6840" w:hanging="180"/>
+        <w:ind w:left="6480" w:hanging="180"/>
       </w:pPr>
     </w:lvl>
   </w:abstractNum>
   <w:abstractNum w:abstractNumId="6">
-    <w:nsid w:val="73862112"/>
+    <w:nsid w:val="60486544"/>
     <w:multiLevelType w:val="hybridMultilevel"/>
-    <w:tmpl w:val="5538C9A6"/>
-    <w:lvl w:ilvl="0" w:tplc="7B82CA16">
+    <w:tmpl w:val="A2144E1E"/>
+    <w:lvl w:ilvl="0" w:tplc="833AE9EC">
       <w:start w:val="1"/>
       <w:numFmt w:val="lowerLetter"/>
       <w:lvlText w:val="%1."/>
@@ -8231,16 +9066,16 @@
     </w:lvl>
   </w:abstractNum>
   <w:abstractNum w:abstractNumId="7">
-    <w:nsid w:val="7CD96946"/>
+    <w:nsid w:val="73862112"/>
     <w:multiLevelType w:val="hybridMultilevel"/>
-    <w:tmpl w:val="9296EF80"/>
-    <w:lvl w:ilvl="0" w:tplc="0409000F">
+    <w:tmpl w:val="5538C9A6"/>
+    <w:lvl w:ilvl="0" w:tplc="7B82CA16">
       <w:start w:val="1"/>
-      <w:numFmt w:val="decimal"/>
+      <w:numFmt w:val="lowerLetter"/>
       <w:lvlText w:val="%1."/>
       <w:lvlJc w:val="left"/>
       <w:pPr>
-        <w:ind w:left="720" w:hanging="360"/>
+        <w:ind w:left="1080" w:hanging="360"/>
       </w:pPr>
       <w:rPr>
         <w:rFonts w:hint="default"/>
@@ -8252,7 +9087,7 @@
       <w:lvlText w:val="%2."/>
       <w:lvlJc w:val="left"/>
       <w:pPr>
-        <w:ind w:left="1440" w:hanging="360"/>
+        <w:ind w:left="1800" w:hanging="360"/>
       </w:pPr>
     </w:lvl>
     <w:lvl w:ilvl="2" w:tplc="0409001B" w:tentative="1">
@@ -8261,7 +9096,7 @@
       <w:lvlText w:val="%3."/>
       <w:lvlJc w:val="right"/>
       <w:pPr>
-        <w:ind w:left="2160" w:hanging="180"/>
+        <w:ind w:left="2520" w:hanging="180"/>
       </w:pPr>
     </w:lvl>
     <w:lvl w:ilvl="3" w:tplc="0409000F" w:tentative="1">
@@ -8270,7 +9105,7 @@
       <w:lvlText w:val="%4."/>
       <w:lvlJc w:val="left"/>
       <w:pPr>
-        <w:ind w:left="2880" w:hanging="360"/>
+        <w:ind w:left="3240" w:hanging="360"/>
       </w:pPr>
     </w:lvl>
     <w:lvl w:ilvl="4" w:tplc="04090019" w:tentative="1">
@@ -8279,7 +9114,7 @@
       <w:lvlText w:val="%5."/>
       <w:lvlJc w:val="left"/>
       <w:pPr>
-        <w:ind w:left="3600" w:hanging="360"/>
+        <w:ind w:left="3960" w:hanging="360"/>
       </w:pPr>
     </w:lvl>
     <w:lvl w:ilvl="5" w:tplc="0409001B" w:tentative="1">
@@ -8288,7 +9123,7 @@
       <w:lvlText w:val="%6."/>
       <w:lvlJc w:val="right"/>
       <w:pPr>
-        <w:ind w:left="4320" w:hanging="180"/>
+        <w:ind w:left="4680" w:hanging="180"/>
       </w:pPr>
     </w:lvl>
     <w:lvl w:ilvl="6" w:tplc="0409000F" w:tentative="1">
@@ -8297,7 +9132,7 @@
       <w:lvlText w:val="%7."/>
       <w:lvlJc w:val="left"/>
       <w:pPr>
-        <w:ind w:left="5040" w:hanging="360"/>
+        <w:ind w:left="5400" w:hanging="360"/>
       </w:pPr>
     </w:lvl>
     <w:lvl w:ilvl="7" w:tplc="04090019" w:tentative="1">
@@ -8306,7 +9141,7 @@
       <w:lvlText w:val="%8."/>
       <w:lvlJc w:val="left"/>
       <w:pPr>
-        <w:ind w:left="5760" w:hanging="360"/>
+        <w:ind w:left="6120" w:hanging="360"/>
       </w:pPr>
     </w:lvl>
     <w:lvl w:ilvl="8" w:tplc="0409001B" w:tentative="1">
@@ -8315,11 +9150,241 @@
       <w:lvlText w:val="%9."/>
       <w:lvlJc w:val="right"/>
       <w:pPr>
-        <w:ind w:left="6480" w:hanging="180"/>
+        <w:ind w:left="6840" w:hanging="180"/>
       </w:pPr>
     </w:lvl>
   </w:abstractNum>
   <w:abstractNum w:abstractNumId="8">
+    <w:nsid w:val="7BC03C2C"/>
+    <w:multiLevelType w:val="hybridMultilevel"/>
+    <w:tmpl w:val="6080835C"/>
+    <w:lvl w:ilvl="0" w:tplc="DA7EACB6">
+      <w:start w:val="1"/>
+      <w:numFmt w:val="bullet"/>
+      <w:lvlText w:val=""/>
+      <w:lvlPicBulletId w:val="0"/>
+      <w:lvlJc w:val="left"/>
+      <w:pPr>
+        <w:tabs>
+          <w:tab w:val="num" w:pos="720"/>
+        </w:tabs>
+        <w:ind w:left="720" w:hanging="360"/>
+      </w:pPr>
+      <w:rPr>
+        <w:rFonts w:ascii="Symbol" w:hAnsi="Symbol" w:hint="default"/>
+      </w:rPr>
+    </w:lvl>
+    <w:lvl w:ilvl="1" w:tplc="69C42328" w:tentative="1">
+      <w:start w:val="1"/>
+      <w:numFmt w:val="bullet"/>
+      <w:lvlText w:val=""/>
+      <w:lvlJc w:val="left"/>
+      <w:pPr>
+        <w:tabs>
+          <w:tab w:val="num" w:pos="1440"/>
+        </w:tabs>
+        <w:ind w:left="1440" w:hanging="360"/>
+      </w:pPr>
+      <w:rPr>
+        <w:rFonts w:ascii="Symbol" w:hAnsi="Symbol" w:hint="default"/>
+      </w:rPr>
+    </w:lvl>
+    <w:lvl w:ilvl="2" w:tplc="1C9853C4" w:tentative="1">
+      <w:start w:val="1"/>
+      <w:numFmt w:val="bullet"/>
+      <w:lvlText w:val=""/>
+      <w:lvlJc w:val="left"/>
+      <w:pPr>
+        <w:tabs>
+          <w:tab w:val="num" w:pos="2160"/>
+        </w:tabs>
+        <w:ind w:left="2160" w:hanging="360"/>
+      </w:pPr>
+      <w:rPr>
+        <w:rFonts w:ascii="Symbol" w:hAnsi="Symbol" w:hint="default"/>
+      </w:rPr>
+    </w:lvl>
+    <w:lvl w:ilvl="3" w:tplc="E9F88216" w:tentative="1">
+      <w:start w:val="1"/>
+      <w:numFmt w:val="bullet"/>
+      <w:lvlText w:val=""/>
+      <w:lvlJc w:val="left"/>
+      <w:pPr>
+        <w:tabs>
+          <w:tab w:val="num" w:pos="2880"/>
+        </w:tabs>
+        <w:ind w:left="2880" w:hanging="360"/>
+      </w:pPr>
+      <w:rPr>
+        <w:rFonts w:ascii="Symbol" w:hAnsi="Symbol" w:hint="default"/>
+      </w:rPr>
+    </w:lvl>
+    <w:lvl w:ilvl="4" w:tplc="FE1E6D76" w:tentative="1">
+      <w:start w:val="1"/>
+      <w:numFmt w:val="bullet"/>
+      <w:lvlText w:val=""/>
+      <w:lvlJc w:val="left"/>
+      <w:pPr>
+        <w:tabs>
+          <w:tab w:val="num" w:pos="3600"/>
+        </w:tabs>
+        <w:ind w:left="3600" w:hanging="360"/>
+      </w:pPr>
+      <w:rPr>
+        <w:rFonts w:ascii="Symbol" w:hAnsi="Symbol" w:hint="default"/>
+      </w:rPr>
+    </w:lvl>
+    <w:lvl w:ilvl="5" w:tplc="AFF28470" w:tentative="1">
+      <w:start w:val="1"/>
+      <w:numFmt w:val="bullet"/>
+      <w:lvlText w:val=""/>
+      <w:lvlJc w:val="left"/>
+      <w:pPr>
+        <w:tabs>
+          <w:tab w:val="num" w:pos="4320"/>
+        </w:tabs>
+        <w:ind w:left="4320" w:hanging="360"/>
+      </w:pPr>
+      <w:rPr>
+        <w:rFonts w:ascii="Symbol" w:hAnsi="Symbol" w:hint="default"/>
+      </w:rPr>
+    </w:lvl>
+    <w:lvl w:ilvl="6" w:tplc="517A3B76" w:tentative="1">
+      <w:start w:val="1"/>
+      <w:numFmt w:val="bullet"/>
+      <w:lvlText w:val=""/>
+      <w:lvlJc w:val="left"/>
+      <w:pPr>
+        <w:tabs>
+          <w:tab w:val="num" w:pos="5040"/>
+        </w:tabs>
+        <w:ind w:left="5040" w:hanging="360"/>
+      </w:pPr>
+      <w:rPr>
+        <w:rFonts w:ascii="Symbol" w:hAnsi="Symbol" w:hint="default"/>
+      </w:rPr>
+    </w:lvl>
+    <w:lvl w:ilvl="7" w:tplc="A09CFF02" w:tentative="1">
+      <w:start w:val="1"/>
+      <w:numFmt w:val="bullet"/>
+      <w:lvlText w:val=""/>
+      <w:lvlJc w:val="left"/>
+      <w:pPr>
+        <w:tabs>
+          <w:tab w:val="num" w:pos="5760"/>
+        </w:tabs>
+        <w:ind w:left="5760" w:hanging="360"/>
+      </w:pPr>
+      <w:rPr>
+        <w:rFonts w:ascii="Symbol" w:hAnsi="Symbol" w:hint="default"/>
+      </w:rPr>
+    </w:lvl>
+    <w:lvl w:ilvl="8" w:tplc="BD3E8BBE" w:tentative="1">
+      <w:start w:val="1"/>
+      <w:numFmt w:val="bullet"/>
+      <w:lvlText w:val=""/>
+      <w:lvlJc w:val="left"/>
+      <w:pPr>
+        <w:tabs>
+          <w:tab w:val="num" w:pos="6480"/>
+        </w:tabs>
+        <w:ind w:left="6480" w:hanging="360"/>
+      </w:pPr>
+      <w:rPr>
+        <w:rFonts w:ascii="Symbol" w:hAnsi="Symbol" w:hint="default"/>
+      </w:rPr>
+    </w:lvl>
+  </w:abstractNum>
+  <w:abstractNum w:abstractNumId="9">
+    <w:nsid w:val="7CD96946"/>
+    <w:multiLevelType w:val="hybridMultilevel"/>
+    <w:tmpl w:val="9296EF80"/>
+    <w:lvl w:ilvl="0" w:tplc="0409000F">
+      <w:start w:val="1"/>
+      <w:numFmt w:val="decimal"/>
+      <w:lvlText w:val="%1."/>
+      <w:lvlJc w:val="left"/>
+      <w:pPr>
+        <w:ind w:left="720" w:hanging="360"/>
+      </w:pPr>
+      <w:rPr>
+        <w:rFonts w:hint="default"/>
+      </w:rPr>
+    </w:lvl>
+    <w:lvl w:ilvl="1" w:tplc="04090019" w:tentative="1">
+      <w:start w:val="1"/>
+      <w:numFmt w:val="lowerLetter"/>
+      <w:lvlText w:val="%2."/>
+      <w:lvlJc w:val="left"/>
+      <w:pPr>
+        <w:ind w:left="1440" w:hanging="360"/>
+      </w:pPr>
+    </w:lvl>
+    <w:lvl w:ilvl="2" w:tplc="0409001B" w:tentative="1">
+      <w:start w:val="1"/>
+      <w:numFmt w:val="lowerRoman"/>
+      <w:lvlText w:val="%3."/>
+      <w:lvlJc w:val="right"/>
+      <w:pPr>
+        <w:ind w:left="2160" w:hanging="180"/>
+      </w:pPr>
+    </w:lvl>
+    <w:lvl w:ilvl="3" w:tplc="0409000F" w:tentative="1">
+      <w:start w:val="1"/>
+      <w:numFmt w:val="decimal"/>
+      <w:lvlText w:val="%4."/>
+      <w:lvlJc w:val="left"/>
+      <w:pPr>
+        <w:ind w:left="2880" w:hanging="360"/>
+      </w:pPr>
+    </w:lvl>
+    <w:lvl w:ilvl="4" w:tplc="04090019" w:tentative="1">
+      <w:start w:val="1"/>
+      <w:numFmt w:val="lowerLetter"/>
+      <w:lvlText w:val="%5."/>
+      <w:lvlJc w:val="left"/>
+      <w:pPr>
+        <w:ind w:left="3600" w:hanging="360"/>
+      </w:pPr>
+    </w:lvl>
+    <w:lvl w:ilvl="5" w:tplc="0409001B" w:tentative="1">
+      <w:start w:val="1"/>
+      <w:numFmt w:val="lowerRoman"/>
+      <w:lvlText w:val="%6."/>
+      <w:lvlJc w:val="right"/>
+      <w:pPr>
+        <w:ind w:left="4320" w:hanging="180"/>
+      </w:pPr>
+    </w:lvl>
+    <w:lvl w:ilvl="6" w:tplc="0409000F" w:tentative="1">
+      <w:start w:val="1"/>
+      <w:numFmt w:val="decimal"/>
+      <w:lvlText w:val="%7."/>
+      <w:lvlJc w:val="left"/>
+      <w:pPr>
+        <w:ind w:left="5040" w:hanging="360"/>
+      </w:pPr>
+    </w:lvl>
+    <w:lvl w:ilvl="7" w:tplc="04090019" w:tentative="1">
+      <w:start w:val="1"/>
+      <w:numFmt w:val="lowerLetter"/>
+      <w:lvlText w:val="%8."/>
+      <w:lvlJc w:val="left"/>
+      <w:pPr>
+        <w:ind w:left="5760" w:hanging="360"/>
+      </w:pPr>
+    </w:lvl>
+    <w:lvl w:ilvl="8" w:tplc="0409001B" w:tentative="1">
+      <w:start w:val="1"/>
+      <w:numFmt w:val="lowerRoman"/>
+      <w:lvlText w:val="%9."/>
+      <w:lvlJc w:val="right"/>
+      <w:pPr>
+        <w:ind w:left="6480" w:hanging="180"/>
+      </w:pPr>
+    </w:lvl>
+  </w:abstractNum>
+  <w:abstractNum w:abstractNumId="10">
     <w:nsid w:val="7DFD1467"/>
     <w:multiLevelType w:val="hybridMultilevel"/>
     <w:tmpl w:val="F03011EA"/>
@@ -8433,31 +9498,37 @@
     </w:lvl>
   </w:abstractNum>
   <w:num w:numId="1">
-    <w:abstractNumId w:val="4"/>
+    <w:abstractNumId w:val="5"/>
   </w:num>
   <w:num w:numId="2">
-    <w:abstractNumId w:val="7"/>
+    <w:abstractNumId w:val="9"/>
   </w:num>
   <w:num w:numId="3">
     <w:abstractNumId w:val="1"/>
   </w:num>
   <w:num w:numId="4">
-    <w:abstractNumId w:val="8"/>
+    <w:abstractNumId w:val="10"/>
   </w:num>
   <w:num w:numId="5">
-    <w:abstractNumId w:val="3"/>
+    <w:abstractNumId w:val="4"/>
   </w:num>
   <w:num w:numId="6">
-    <w:abstractNumId w:val="6"/>
+    <w:abstractNumId w:val="7"/>
   </w:num>
   <w:num w:numId="7">
-    <w:abstractNumId w:val="5"/>
+    <w:abstractNumId w:val="6"/>
   </w:num>
   <w:num w:numId="8">
     <w:abstractNumId w:val="2"/>
   </w:num>
   <w:num w:numId="9">
     <w:abstractNumId w:val="0"/>
+  </w:num>
+  <w:num w:numId="10">
+    <w:abstractNumId w:val="3"/>
+  </w:num>
+  <w:num w:numId="11">
+    <w:abstractNumId w:val="8"/>
   </w:num>
 </w:numbering>
 </file>

</xml_diff>